<commit_message>
Modified due to Note on Midtier Username length restrictions
git-svn-id: svn://127.0.0.1/Core@12525 17c802ae-cbca-534c-9e8e-6d19a4926c45
</commit_message>
<xml_diff>
--- a/trunk/doc/Exor IMS Integration Configuration Guide.docx
+++ b/trunk/doc/Exor IMS Integration Configuration Guide.docx
@@ -284,12 +284,6 @@
         <w:rPr>
           <w:rFonts w:ascii="Arial" w:hAnsi="Arial" w:cs="Arial"/>
         </w:rPr>
-        <w:fldChar w:fldCharType="separate"/>
-      </w:r>
-      <w:r>
-        <w:rPr>
-          <w:rFonts w:ascii="Arial" w:hAnsi="Arial" w:cs="Arial"/>
-        </w:rPr>
         <w:fldChar w:fldCharType="end"/>
       </w:r>
     </w:p>
@@ -679,8 +673,13 @@
             <w:pPr>
               <w:pStyle w:val="TableText"/>
             </w:pPr>
-            <w:r>
-              <w:t>Midtier User password changes</w:t>
+            <w:proofErr w:type="spellStart"/>
+            <w:r>
+              <w:t>Midtier</w:t>
+            </w:r>
+            <w:proofErr w:type="spellEnd"/>
+            <w:r>
+              <w:t xml:space="preserve"> User password changes</w:t>
             </w:r>
           </w:p>
         </w:tc>
@@ -743,8 +742,13 @@
             <w:pPr>
               <w:pStyle w:val="TableText"/>
             </w:pPr>
-            <w:r>
-              <w:t>Midtier user creation amendment</w:t>
+            <w:proofErr w:type="spellStart"/>
+            <w:r>
+              <w:t>Midtier</w:t>
+            </w:r>
+            <w:proofErr w:type="spellEnd"/>
+            <w:r>
+              <w:t xml:space="preserve"> user creation amendment</w:t>
             </w:r>
           </w:p>
         </w:tc>
@@ -758,6 +762,9 @@
             <w:pPr>
               <w:pStyle w:val="TableText"/>
             </w:pPr>
+            <w:r>
+              <w:t>0.5</w:t>
+            </w:r>
           </w:p>
         </w:tc>
         <w:tc>
@@ -768,6 +775,9 @@
             <w:pPr>
               <w:pStyle w:val="TableText"/>
             </w:pPr>
+            <w:r>
+              <w:t>Chris Baugh</w:t>
+            </w:r>
           </w:p>
         </w:tc>
         <w:tc>
@@ -788,6 +798,9 @@
             <w:pPr>
               <w:pStyle w:val="TableText"/>
             </w:pPr>
+            <w:r>
+              <w:t>February 2020</w:t>
+            </w:r>
           </w:p>
         </w:tc>
         <w:tc>
@@ -798,6 +811,22 @@
             <w:pPr>
               <w:pStyle w:val="TableText"/>
             </w:pPr>
+            <w:r>
+              <w:t>Added Note on Username length restrictions when de</w:t>
+            </w:r>
+            <w:bookmarkStart w:id="3" w:name="_GoBack"/>
+            <w:bookmarkEnd w:id="3"/>
+            <w:r>
+              <w:t xml:space="preserve">fining </w:t>
+            </w:r>
+            <w:proofErr w:type="spellStart"/>
+            <w:r>
+              <w:t>Midtier</w:t>
+            </w:r>
+            <w:proofErr w:type="spellEnd"/>
+            <w:r>
+              <w:t xml:space="preserve"> User</w:t>
+            </w:r>
           </w:p>
         </w:tc>
       </w:tr>
@@ -1367,8 +1396,8 @@
         </w:rPr>
       </w:pPr>
     </w:p>
-    <w:bookmarkStart w:id="3" w:name="Intro"/>
-    <w:bookmarkEnd w:id="3"/>
+    <w:bookmarkStart w:id="4" w:name="Intro"/>
+    <w:bookmarkEnd w:id="4"/>
     <w:p>
       <w:pPr>
         <w:pStyle w:val="TOC1"/>
@@ -3423,19 +3452,19 @@
       <w:pPr>
         <w:pStyle w:val="Heading1"/>
       </w:pPr>
-      <w:bookmarkStart w:id="4" w:name="_Toc32585131"/>
+      <w:bookmarkStart w:id="5" w:name="_Toc32585131"/>
       <w:r>
         <w:lastRenderedPageBreak/>
         <w:t>Introduction</w:t>
       </w:r>
-      <w:bookmarkEnd w:id="4"/>
+      <w:bookmarkEnd w:id="5"/>
     </w:p>
     <w:p>
       <w:pPr>
         <w:pStyle w:val="Heading2"/>
       </w:pPr>
-      <w:bookmarkStart w:id="5" w:name="_Toc297195455"/>
       <w:bookmarkStart w:id="6" w:name="_Toc32585132"/>
+      <w:bookmarkStart w:id="7" w:name="_Toc297195455"/>
       <w:r>
         <w:t>Summary</w:t>
       </w:r>
@@ -3510,8 +3539,8 @@
           <w:szCs w:val="32"/>
         </w:rPr>
       </w:pPr>
-      <w:bookmarkStart w:id="7" w:name="_Ref467773137"/>
-      <w:bookmarkEnd w:id="5"/>
+      <w:bookmarkStart w:id="8" w:name="_Ref467773137"/>
+      <w:bookmarkEnd w:id="7"/>
       <w:r>
         <w:br w:type="page"/>
       </w:r>
@@ -3520,57 +3549,73 @@
       <w:pPr>
         <w:pStyle w:val="Heading1"/>
       </w:pPr>
-      <w:bookmarkStart w:id="8" w:name="_Toc32585133"/>
+      <w:bookmarkStart w:id="9" w:name="_Toc32585133"/>
       <w:r>
         <w:lastRenderedPageBreak/>
         <w:t>Configure Identity Provider</w:t>
       </w:r>
-      <w:bookmarkEnd w:id="8"/>
+      <w:bookmarkEnd w:id="9"/>
     </w:p>
     <w:p>
       <w:pPr>
         <w:pStyle w:val="Heading2"/>
       </w:pPr>
-      <w:bookmarkStart w:id="9" w:name="_Toc32585134"/>
+      <w:bookmarkStart w:id="10" w:name="_Toc32585134"/>
       <w:r>
         <w:t>Overview</w:t>
       </w:r>
-      <w:bookmarkEnd w:id="9"/>
-    </w:p>
-    <w:p>
-      <w:r>
-        <w:t>This document is written with the assumption that the installation will make use of a WS-Federation compatible authentication provider. Bentley offer this with the IMS product. The following instructions describe the information needed to configure Bentley IMS support and the steps to collect that information. For brevity, the authentication provider will be referred to as the identity provider or IdP.</w:t>
+      <w:bookmarkEnd w:id="10"/>
+    </w:p>
+    <w:p>
+      <w:r>
+        <w:t xml:space="preserve">This document is written with the assumption that the installation will make use of a WS-Federation compatible authentication provider. Bentley offer this with the IMS product. The following instructions describe the information needed to configure Bentley IMS support and the steps to collect that information. For brevity, the authentication provider will be referred to as the identity provider or </w:t>
+      </w:r>
+      <w:proofErr w:type="spellStart"/>
+      <w:r>
+        <w:t>IdP</w:t>
+      </w:r>
+      <w:proofErr w:type="spellEnd"/>
+      <w:r>
+        <w:t>.</w:t>
       </w:r>
     </w:p>
     <w:p>
       <w:pPr>
         <w:pStyle w:val="Heading2"/>
       </w:pPr>
-      <w:bookmarkStart w:id="10" w:name="_Toc32585135"/>
+      <w:bookmarkStart w:id="11" w:name="_Toc32585135"/>
       <w:r>
         <w:t>Configuration</w:t>
       </w:r>
-      <w:bookmarkEnd w:id="10"/>
+      <w:bookmarkEnd w:id="11"/>
     </w:p>
     <w:p>
       <w:pPr>
         <w:pStyle w:val="Heading3"/>
       </w:pPr>
-      <w:bookmarkStart w:id="11" w:name="_Ref476209738"/>
-      <w:bookmarkStart w:id="12" w:name="_Ref476569629"/>
+      <w:bookmarkStart w:id="12" w:name="_Ref476209738"/>
+      <w:bookmarkStart w:id="13" w:name="_Ref476569629"/>
       <w:r>
         <w:t>Application URL</w:t>
       </w:r>
-      <w:bookmarkEnd w:id="11"/>
+      <w:bookmarkEnd w:id="12"/>
       <w:r>
         <w:t xml:space="preserve"> – RP Identifier</w:t>
       </w:r>
-      <w:bookmarkEnd w:id="12"/>
-    </w:p>
-    <w:p>
-      <w:bookmarkStart w:id="13" w:name="_Ref476050009"/>
-      <w:r>
-        <w:t>The first piece of information required is the URL under which you will locate the Exor forms application. This will be the URL that users will use in their browser to access the forms implementation. This information is critical as you must register the application URL with the IdP for the purposes of validation.</w:t>
+      <w:bookmarkEnd w:id="13"/>
+    </w:p>
+    <w:p>
+      <w:bookmarkStart w:id="14" w:name="_Ref476050009"/>
+      <w:r>
+        <w:t xml:space="preserve">The first piece of information required is the URL under which you will locate the Exor forms application. This will be the URL that users will use in their browser to access the forms implementation. This information is critical as you must register the application URL with the </w:t>
+      </w:r>
+      <w:proofErr w:type="spellStart"/>
+      <w:r>
+        <w:t>IdP</w:t>
+      </w:r>
+      <w:proofErr w:type="spellEnd"/>
+      <w:r>
+        <w:t xml:space="preserve"> for the purposes of validation.</w:t>
       </w:r>
     </w:p>
     <w:p>
@@ -3750,7 +3795,23 @@
           <w:sz w:val="18"/>
           <w:szCs w:val="18"/>
         </w:rPr>
-        <w:t>The installation you will perform will create a path on that URL named exor-ims. So, the full URL for this example will be:</w:t>
+        <w:t>The installation you will perform will create a path on that URL named exor-</w:t>
+      </w:r>
+      <w:proofErr w:type="spellStart"/>
+      <w:r>
+        <w:rPr>
+          <w:sz w:val="18"/>
+          <w:szCs w:val="18"/>
+        </w:rPr>
+        <w:t>ims</w:t>
+      </w:r>
+      <w:proofErr w:type="spellEnd"/>
+      <w:r>
+        <w:rPr>
+          <w:sz w:val="18"/>
+          <w:szCs w:val="18"/>
+        </w:rPr>
+        <w:t>. So, the full URL for this example will be:</w:t>
       </w:r>
     </w:p>
     <w:p>
@@ -3809,14 +3870,55 @@
           <w:sz w:val="18"/>
           <w:szCs w:val="18"/>
         </w:rPr>
-        <w:t>The site specific</w:t>
-      </w:r>
+        <w:t xml:space="preserve">The </w:t>
+      </w:r>
+      <w:proofErr w:type="gramStart"/>
       <w:r>
         <w:rPr>
           <w:sz w:val="18"/>
           <w:szCs w:val="18"/>
         </w:rPr>
-        <w:t xml:space="preserve"> URL will be similar to the one above, however the server details and port number will differ. If exor-ims has been installed to a sub folder of the site, then that will also impact the URL. For the purposes of configuring the IdP we will refer to the URL identified as the URI of the </w:t>
+        <w:t>site specific</w:t>
+      </w:r>
+      <w:proofErr w:type="gramEnd"/>
+      <w:r>
+        <w:rPr>
+          <w:sz w:val="18"/>
+          <w:szCs w:val="18"/>
+        </w:rPr>
+        <w:t xml:space="preserve"> URL will be similar to the one above, however the server details and port number will differ. If exor-</w:t>
+      </w:r>
+      <w:proofErr w:type="spellStart"/>
+      <w:r>
+        <w:rPr>
+          <w:sz w:val="18"/>
+          <w:szCs w:val="18"/>
+        </w:rPr>
+        <w:t>ims</w:t>
+      </w:r>
+      <w:proofErr w:type="spellEnd"/>
+      <w:r>
+        <w:rPr>
+          <w:sz w:val="18"/>
+          <w:szCs w:val="18"/>
+        </w:rPr>
+        <w:t xml:space="preserve"> has been installed to a sub folder of the site, then that will also impact the URL. For the purposes of configuring the </w:t>
+      </w:r>
+      <w:proofErr w:type="spellStart"/>
+      <w:r>
+        <w:rPr>
+          <w:sz w:val="18"/>
+          <w:szCs w:val="18"/>
+        </w:rPr>
+        <w:t>IdP</w:t>
+      </w:r>
+      <w:proofErr w:type="spellEnd"/>
+      <w:r>
+        <w:rPr>
+          <w:sz w:val="18"/>
+          <w:szCs w:val="18"/>
+        </w:rPr>
+        <w:t xml:space="preserve"> we will refer to the URL identified as the URI of the </w:t>
       </w:r>
       <w:r>
         <w:rPr>
@@ -3855,9 +3957,25 @@
           <w:sz w:val="18"/>
           <w:szCs w:val="18"/>
         </w:rPr>
-        <w:t xml:space="preserve"> (RP) or RP Identifier. This is WS-Federation terminology but is useful to know when communicating with the IdP administrators. Make a note of the real RP Identifier:</w:t>
-      </w:r>
-      <w:bookmarkEnd w:id="13"/>
+        <w:t xml:space="preserve"> (RP) or RP Identifier. This is WS-Federation terminology but is useful to know when communicating with the </w:t>
+      </w:r>
+      <w:proofErr w:type="spellStart"/>
+      <w:r>
+        <w:rPr>
+          <w:sz w:val="18"/>
+          <w:szCs w:val="18"/>
+        </w:rPr>
+        <w:t>IdP</w:t>
+      </w:r>
+      <w:proofErr w:type="spellEnd"/>
+      <w:r>
+        <w:rPr>
+          <w:sz w:val="18"/>
+          <w:szCs w:val="18"/>
+        </w:rPr>
+        <w:t xml:space="preserve"> administrators. Make a note of the real RP Identifier:</w:t>
+      </w:r>
+      <w:bookmarkEnd w:id="14"/>
     </w:p>
     <w:tbl>
       <w:tblPr>
@@ -3964,18 +4082,26 @@
           <w:lang w:val="en-US"/>
         </w:rPr>
       </w:pPr>
-      <w:bookmarkStart w:id="14" w:name="_Ref476209543"/>
+      <w:bookmarkStart w:id="15" w:name="_Ref476209543"/>
       <w:r>
         <w:rPr>
           <w:rFonts w:eastAsiaTheme="minorHAnsi"/>
         </w:rPr>
         <w:t>Registering Relying Party</w:t>
       </w:r>
-      <w:bookmarkEnd w:id="14"/>
-    </w:p>
-    <w:p>
-      <w:r>
-        <w:t>Contact the IdP administrators to register the RP Identifier and request information needed for the local configuration to be carried out.</w:t>
+      <w:bookmarkEnd w:id="15"/>
+    </w:p>
+    <w:p>
+      <w:r>
+        <w:t xml:space="preserve">Contact the </w:t>
+      </w:r>
+      <w:proofErr w:type="spellStart"/>
+      <w:r>
+        <w:t>IdP</w:t>
+      </w:r>
+      <w:proofErr w:type="spellEnd"/>
+      <w:r>
+        <w:t xml:space="preserve"> administrators to register the RP Identifier and request information needed for the local configuration to be carried out.</w:t>
       </w:r>
     </w:p>
     <w:p>
@@ -3998,7 +4124,15 @@
         <w:br/>
       </w:r>
       <w:r>
-        <w:t>The process to register an RP will be dictated by the IdP involved. They will need to know the RP Identifier, and may need other information to reinforce the validity of the application for registration.</w:t>
+        <w:t xml:space="preserve">The process to register an RP will be dictated by the </w:t>
+      </w:r>
+      <w:proofErr w:type="spellStart"/>
+      <w:r>
+        <w:t>IdP</w:t>
+      </w:r>
+      <w:proofErr w:type="spellEnd"/>
+      <w:r>
+        <w:t xml:space="preserve"> involved. They will need to know the RP Identifier, and may need other information to reinforce the validity of the application for registration.</w:t>
       </w:r>
       <w:r>
         <w:br/>
@@ -4011,6 +4145,7 @@
         </w:rPr>
         <w:t xml:space="preserve"> used for </w:t>
       </w:r>
+      <w:proofErr w:type="spellStart"/>
       <w:r>
         <w:rPr>
           <w:b/>
@@ -4020,6 +4155,7 @@
         </w:rPr>
         <w:t>audienceuris</w:t>
       </w:r>
+      <w:proofErr w:type="spellEnd"/>
       <w:r>
         <w:rPr>
           <w:sz w:val="18"/>
@@ -4064,110 +4200,142 @@
           <w:sz w:val="18"/>
           <w:szCs w:val="18"/>
         </w:rPr>
-        <w:t xml:space="preserve"> specified in the federation.properties file (see section </w:t>
-      </w:r>
+        <w:t xml:space="preserve"> specified in the </w:t>
+      </w:r>
+      <w:proofErr w:type="spellStart"/>
       <w:r>
         <w:rPr>
           <w:sz w:val="18"/>
           <w:szCs w:val="18"/>
         </w:rPr>
-        <w:fldChar w:fldCharType="begin"/>
-      </w:r>
+        <w:t>federation.properties</w:t>
+      </w:r>
+      <w:proofErr w:type="spellEnd"/>
       <w:r>
         <w:rPr>
           <w:sz w:val="18"/>
           <w:szCs w:val="18"/>
         </w:rPr>
-        <w:instrText xml:space="preserve"> REF _Ref476569549 \r \h </w:instrText>
+        <w:t xml:space="preserve"> file (see section </w:t>
       </w:r>
       <w:r>
         <w:rPr>
           <w:sz w:val="18"/>
           <w:szCs w:val="18"/>
         </w:rPr>
+        <w:fldChar w:fldCharType="begin"/>
       </w:r>
       <w:r>
         <w:rPr>
           <w:sz w:val="18"/>
           <w:szCs w:val="18"/>
         </w:rPr>
-        <w:fldChar w:fldCharType="separate"/>
+        <w:instrText xml:space="preserve"> REF _Ref476569549 \r \h </w:instrText>
       </w:r>
       <w:r>
         <w:rPr>
           <w:sz w:val="18"/>
           <w:szCs w:val="18"/>
         </w:rPr>
-        <w:t>3</w:t>
       </w:r>
       <w:r>
         <w:rPr>
           <w:sz w:val="18"/>
           <w:szCs w:val="18"/>
         </w:rPr>
-        <w:fldChar w:fldCharType="end"/>
+        <w:fldChar w:fldCharType="separate"/>
       </w:r>
       <w:r>
         <w:rPr>
           <w:sz w:val="18"/>
           <w:szCs w:val="18"/>
         </w:rPr>
-        <w:t xml:space="preserve"> Step </w:t>
+        <w:t>3</w:t>
       </w:r>
       <w:r>
         <w:rPr>
           <w:sz w:val="18"/>
           <w:szCs w:val="18"/>
         </w:rPr>
-        <w:fldChar w:fldCharType="begin"/>
+        <w:fldChar w:fldCharType="end"/>
       </w:r>
       <w:r>
         <w:rPr>
           <w:sz w:val="18"/>
           <w:szCs w:val="18"/>
         </w:rPr>
-        <w:instrText xml:space="preserve"> REF _Ref476569567 \r \h </w:instrText>
+        <w:t xml:space="preserve"> Step </w:t>
       </w:r>
       <w:r>
         <w:rPr>
           <w:sz w:val="18"/>
           <w:szCs w:val="18"/>
         </w:rPr>
+        <w:fldChar w:fldCharType="begin"/>
       </w:r>
       <w:r>
         <w:rPr>
           <w:sz w:val="18"/>
           <w:szCs w:val="18"/>
         </w:rPr>
-        <w:fldChar w:fldCharType="separate"/>
+        <w:instrText xml:space="preserve"> REF _Ref476569567 \r \h </w:instrText>
       </w:r>
       <w:r>
         <w:rPr>
           <w:sz w:val="18"/>
           <w:szCs w:val="18"/>
         </w:rPr>
-        <w:t>5</w:t>
       </w:r>
       <w:r>
         <w:rPr>
           <w:sz w:val="18"/>
           <w:szCs w:val="18"/>
         </w:rPr>
-        <w:fldChar w:fldCharType="end"/>
+        <w:fldChar w:fldCharType="separate"/>
       </w:r>
       <w:r>
         <w:rPr>
           <w:sz w:val="18"/>
           <w:szCs w:val="18"/>
         </w:rPr>
-        <w:t>)</w:t>
+        <w:t>5</w:t>
       </w:r>
       <w:r>
         <w:rPr>
           <w:sz w:val="18"/>
           <w:szCs w:val="18"/>
         </w:rPr>
-        <w:t>, if specifically requested by the IdP request process.</w:t>
+        <w:fldChar w:fldCharType="end"/>
+      </w:r>
+      <w:r>
+        <w:rPr>
+          <w:sz w:val="18"/>
+          <w:szCs w:val="18"/>
+        </w:rPr>
+        <w:t>)</w:t>
+      </w:r>
+      <w:r>
+        <w:rPr>
+          <w:sz w:val="18"/>
+          <w:szCs w:val="18"/>
+        </w:rPr>
+        <w:t xml:space="preserve">, if specifically requested by the </w:t>
+      </w:r>
+      <w:proofErr w:type="spellStart"/>
+      <w:r>
+        <w:rPr>
+          <w:sz w:val="18"/>
+          <w:szCs w:val="18"/>
+        </w:rPr>
+        <w:t>IdP</w:t>
+      </w:r>
+      <w:proofErr w:type="spellEnd"/>
+      <w:r>
+        <w:rPr>
+          <w:sz w:val="18"/>
+          <w:szCs w:val="18"/>
+        </w:rPr>
+        <w:t xml:space="preserve"> request process.</w:t>
       </w:r>
     </w:p>
     <w:p>
@@ -4189,7 +4357,23 @@
         </w:rPr>
         <w:lastRenderedPageBreak/>
         <w:br/>
-        <w:t>The information needed from the IdP will be the following:</w:t>
+        <w:t xml:space="preserve">The information needed from the </w:t>
+      </w:r>
+      <w:proofErr w:type="spellStart"/>
+      <w:r>
+        <w:rPr>
+          <w:sz w:val="18"/>
+          <w:szCs w:val="18"/>
+        </w:rPr>
+        <w:t>IdP</w:t>
+      </w:r>
+      <w:proofErr w:type="spellEnd"/>
+      <w:r>
+        <w:rPr>
+          <w:sz w:val="18"/>
+          <w:szCs w:val="18"/>
+        </w:rPr>
+        <w:t xml:space="preserve"> will be the following:</w:t>
       </w:r>
     </w:p>
     <w:p>
@@ -4222,7 +4406,7 @@
           <w:szCs w:val="18"/>
         </w:rPr>
       </w:pPr>
-      <w:bookmarkStart w:id="15" w:name="_Ref476209526"/>
+      <w:bookmarkStart w:id="16" w:name="_Ref476209526"/>
       <w:r>
         <w:rPr>
           <w:b/>
@@ -4230,8 +4414,9 @@
           <w:sz w:val="18"/>
           <w:szCs w:val="18"/>
         </w:rPr>
-        <w:t>The URI of the IdP security token service (STS)</w:t>
-      </w:r>
+        <w:t xml:space="preserve">The URI of the </w:t>
+      </w:r>
+      <w:proofErr w:type="spellStart"/>
       <w:r>
         <w:rPr>
           <w:b/>
@@ -4239,16 +4424,35 @@
           <w:sz w:val="18"/>
           <w:szCs w:val="18"/>
         </w:rPr>
-        <w:br/>
-      </w:r>
-      <w:r>
-        <w:rPr>
+        <w:t>IdP</w:t>
+      </w:r>
+      <w:proofErr w:type="spellEnd"/>
+      <w:r>
+        <w:rPr>
+          <w:b/>
+          <w:bCs/>
           <w:sz w:val="18"/>
           <w:szCs w:val="18"/>
         </w:rPr>
+        <w:t xml:space="preserve"> security token service (STS)</w:t>
+      </w:r>
+      <w:r>
+        <w:rPr>
+          <w:b/>
+          <w:bCs/>
+          <w:sz w:val="18"/>
+          <w:szCs w:val="18"/>
+        </w:rPr>
+        <w:br/>
+      </w:r>
+      <w:r>
+        <w:rPr>
+          <w:sz w:val="18"/>
+          <w:szCs w:val="18"/>
+        </w:rPr>
         <w:t>This is the web address that will accept WS-Federation requests</w:t>
       </w:r>
-      <w:bookmarkEnd w:id="15"/>
+      <w:bookmarkEnd w:id="16"/>
     </w:p>
     <w:p>
       <w:pPr>
@@ -4279,7 +4483,7 @@
           <w:szCs w:val="18"/>
         </w:rPr>
       </w:pPr>
-      <w:bookmarkStart w:id="16" w:name="_Ref476209652"/>
+      <w:bookmarkStart w:id="17" w:name="_Ref476209652"/>
       <w:r>
         <w:rPr>
           <w:b/>
@@ -4287,8 +4491,9 @@
           <w:sz w:val="18"/>
           <w:szCs w:val="18"/>
         </w:rPr>
-        <w:t>A friendly name for the IdP/STS</w:t>
-      </w:r>
+        <w:t xml:space="preserve">A friendly name for the </w:t>
+      </w:r>
+      <w:proofErr w:type="spellStart"/>
       <w:r>
         <w:rPr>
           <w:b/>
@@ -4296,16 +4501,51 @@
           <w:sz w:val="18"/>
           <w:szCs w:val="18"/>
         </w:rPr>
-        <w:br/>
-      </w:r>
-      <w:r>
-        <w:rPr>
+        <w:t>IdP</w:t>
+      </w:r>
+      <w:proofErr w:type="spellEnd"/>
+      <w:r>
+        <w:rPr>
+          <w:b/>
+          <w:bCs/>
           <w:sz w:val="18"/>
           <w:szCs w:val="18"/>
         </w:rPr>
-        <w:t>Provide a short name to identify the IdP, it is not significant, but should be helpful in explain the service that has been configured (e.g. Bentley IMS)</w:t>
-      </w:r>
-      <w:bookmarkEnd w:id="16"/>
+        <w:t>/STS</w:t>
+      </w:r>
+      <w:r>
+        <w:rPr>
+          <w:b/>
+          <w:bCs/>
+          <w:sz w:val="18"/>
+          <w:szCs w:val="18"/>
+        </w:rPr>
+        <w:br/>
+      </w:r>
+      <w:r>
+        <w:rPr>
+          <w:sz w:val="18"/>
+          <w:szCs w:val="18"/>
+        </w:rPr>
+        <w:t xml:space="preserve">Provide a short name to identify the </w:t>
+      </w:r>
+      <w:proofErr w:type="spellStart"/>
+      <w:r>
+        <w:rPr>
+          <w:sz w:val="18"/>
+          <w:szCs w:val="18"/>
+        </w:rPr>
+        <w:t>IdP</w:t>
+      </w:r>
+      <w:proofErr w:type="spellEnd"/>
+      <w:r>
+        <w:rPr>
+          <w:sz w:val="18"/>
+          <w:szCs w:val="18"/>
+        </w:rPr>
+        <w:t>, it is not significant, but should be helpful in explain the service that has been configured (e.g. Bentley IMS)</w:t>
+      </w:r>
+      <w:bookmarkEnd w:id="17"/>
     </w:p>
     <w:p>
       <w:pPr>
@@ -4332,7 +4572,7 @@
           <w:szCs w:val="18"/>
         </w:rPr>
       </w:pPr>
-      <w:bookmarkStart w:id="17" w:name="_Ref476209637"/>
+      <w:bookmarkStart w:id="18" w:name="_Ref476209637"/>
       <w:r>
         <w:rPr>
           <w:b/>
@@ -4382,7 +4622,7 @@
         <w:br/>
         <w:t>(Multiple thumbprint values can be handles if separated by the ‘pipe’ symbol |)</w:t>
       </w:r>
-      <w:bookmarkEnd w:id="17"/>
+      <w:bookmarkEnd w:id="18"/>
     </w:p>
     <w:p>
       <w:pPr>
@@ -4413,7 +4653,7 @@
           <w:szCs w:val="18"/>
         </w:rPr>
       </w:pPr>
-      <w:bookmarkStart w:id="18" w:name="_Ref476209820"/>
+      <w:bookmarkStart w:id="19" w:name="_Ref476209820"/>
       <w:r>
         <w:rPr>
           <w:b/>
@@ -4439,7 +4679,7 @@
         </w:rPr>
         <w:t>This must be provided to enable polling of metadata and automatic certificate rotation (recommended)</w:t>
       </w:r>
-      <w:bookmarkEnd w:id="18"/>
+      <w:bookmarkEnd w:id="19"/>
     </w:p>
     <w:p>
       <w:pPr>
@@ -4466,7 +4706,7 @@
           <w:szCs w:val="18"/>
         </w:rPr>
       </w:pPr>
-      <w:bookmarkStart w:id="19" w:name="_Ref476209841"/>
+      <w:bookmarkStart w:id="20" w:name="_Ref476209841"/>
       <w:r>
         <w:rPr>
           <w:b/>
@@ -4484,7 +4724,7 @@
         <w:br/>
         <w:t>Not mandatory, the STS issuer URL will be used if not overridden here.</w:t>
       </w:r>
-      <w:bookmarkEnd w:id="19"/>
+      <w:bookmarkEnd w:id="20"/>
     </w:p>
     <w:p>
       <w:pPr>
@@ -4498,7 +4738,7 @@
           <w:szCs w:val="32"/>
         </w:rPr>
       </w:pPr>
-      <w:bookmarkStart w:id="20" w:name="_Ref476146673"/>
+      <w:bookmarkStart w:id="21" w:name="_Ref476146673"/>
       <w:r>
         <w:br w:type="page"/>
       </w:r>
@@ -4507,16 +4747,16 @@
       <w:pPr>
         <w:pStyle w:val="Heading1"/>
       </w:pPr>
-      <w:bookmarkStart w:id="21" w:name="_Ref476569549"/>
-      <w:bookmarkStart w:id="22" w:name="_Toc32585136"/>
+      <w:bookmarkStart w:id="22" w:name="_Ref476569549"/>
+      <w:bookmarkStart w:id="23" w:name="_Toc32585136"/>
       <w:r>
         <w:lastRenderedPageBreak/>
         <w:t>Application Server Configuration</w:t>
       </w:r>
-      <w:bookmarkEnd w:id="7"/>
-      <w:bookmarkEnd w:id="20"/>
+      <w:bookmarkEnd w:id="8"/>
       <w:bookmarkEnd w:id="21"/>
       <w:bookmarkEnd w:id="22"/>
+      <w:bookmarkEnd w:id="23"/>
     </w:p>
     <w:p>
       <w:pPr>
@@ -4563,14 +4803,21 @@
         <w:t>sub-</w:t>
       </w:r>
       <w:r>
-        <w:t xml:space="preserve">directory –  </w:t>
-      </w:r>
+        <w:t xml:space="preserve">directory </w:t>
+      </w:r>
+      <w:proofErr w:type="gramStart"/>
+      <w:r>
+        <w:t xml:space="preserve">–  </w:t>
+      </w:r>
+      <w:proofErr w:type="spellStart"/>
       <w:r>
         <w:rPr>
           <w:rFonts w:ascii="Courier New" w:hAnsi="Courier New" w:cs="Courier New"/>
         </w:rPr>
         <w:t>exorsso</w:t>
       </w:r>
+      <w:proofErr w:type="spellEnd"/>
+      <w:proofErr w:type="gramEnd"/>
     </w:p>
     <w:p>
       <w:pPr>
@@ -4648,7 +4895,15 @@
         </w:numPr>
       </w:pPr>
       <w:r>
-        <w:t xml:space="preserve">Change directory to the newly created exorsso </w:t>
+        <w:t xml:space="preserve">Change directory to the newly created </w:t>
+      </w:r>
+      <w:proofErr w:type="spellStart"/>
+      <w:r>
+        <w:t>exorsso</w:t>
+      </w:r>
+      <w:proofErr w:type="spellEnd"/>
+      <w:r>
+        <w:t xml:space="preserve"> </w:t>
       </w:r>
       <w:r>
         <w:t>sub-</w:t>
@@ -4663,8 +4918,16 @@
         <w:rPr>
           <w:b/>
         </w:rPr>
-        <w:t>exor-ims.war</w:t>
-      </w:r>
+        <w:t>exor-</w:t>
+      </w:r>
+      <w:proofErr w:type="spellStart"/>
+      <w:r>
+        <w:rPr>
+          <w:b/>
+        </w:rPr>
+        <w:t>ims.war</w:t>
+      </w:r>
+      <w:proofErr w:type="spellEnd"/>
       <w:r>
         <w:t xml:space="preserve"> </w:t>
       </w:r>
@@ -4701,8 +4964,16 @@
         <w:rPr>
           <w:b/>
         </w:rPr>
-        <w:t>exor-ims.war</w:t>
-      </w:r>
+        <w:t>exor-</w:t>
+      </w:r>
+      <w:proofErr w:type="spellStart"/>
+      <w:r>
+        <w:rPr>
+          <w:b/>
+        </w:rPr>
+        <w:t>ims.war</w:t>
+      </w:r>
+      <w:proofErr w:type="spellEnd"/>
       <w:r>
         <w:t xml:space="preserve">. </w:t>
       </w:r>
@@ -4826,8 +5097,20 @@
           <w:sz w:val="20"/>
           <w:lang w:val="en-US" w:eastAsia="en-US"/>
         </w:rPr>
-        <w:t>exor-ims.war</w:t>
-      </w:r>
+        <w:t>exor-</w:t>
+      </w:r>
+      <w:proofErr w:type="spellStart"/>
+      <w:r>
+        <w:rPr>
+          <w:rFonts w:ascii="Arial" w:hAnsi="Arial" w:cs="Times New Roman"/>
+          <w:b/>
+          <w:color w:val="auto"/>
+          <w:sz w:val="20"/>
+          <w:lang w:val="en-US" w:eastAsia="en-US"/>
+        </w:rPr>
+        <w:t>ims.war</w:t>
+      </w:r>
+      <w:proofErr w:type="spellEnd"/>
       <w:r>
         <w:rPr>
           <w:rFonts w:ascii="Arial" w:hAnsi="Arial" w:cs="Times New Roman"/>
@@ -4837,7 +5120,7 @@
         </w:rPr>
         <w:t xml:space="preserve"> directory</w:t>
       </w:r>
-      <w:bookmarkStart w:id="23" w:name="_Ref476146693"/>
+      <w:bookmarkStart w:id="24" w:name="_Ref476146693"/>
     </w:p>
     <w:p>
       <w:pPr>
@@ -4860,7 +5143,23 @@
           <w:rFonts w:ascii="Courier New" w:hAnsi="Courier New" w:cs="Courier New"/>
           <w:color w:val="808080" w:themeColor="background1" w:themeShade="80"/>
         </w:rPr>
-        <w:t>\exor-ims.war\images\bentley-logo.jpg</w:t>
+        <w:t>\exor-</w:t>
+      </w:r>
+      <w:proofErr w:type="spellStart"/>
+      <w:r>
+        <w:rPr>
+          <w:rFonts w:ascii="Courier New" w:hAnsi="Courier New" w:cs="Courier New"/>
+          <w:color w:val="808080" w:themeColor="background1" w:themeShade="80"/>
+        </w:rPr>
+        <w:t>ims.war</w:t>
+      </w:r>
+      <w:proofErr w:type="spellEnd"/>
+      <w:r>
+        <w:rPr>
+          <w:rFonts w:ascii="Courier New" w:hAnsi="Courier New" w:cs="Courier New"/>
+          <w:color w:val="808080" w:themeColor="background1" w:themeShade="80"/>
+        </w:rPr>
+        <w:t>\images\bentley-logo.jpg</w:t>
       </w:r>
       <w:r>
         <w:t xml:space="preserve"> with another JPG image. </w:t>
@@ -4988,7 +5287,7 @@
           <w:lang w:val="en-US" w:eastAsia="en-US"/>
         </w:rPr>
       </w:pPr>
-      <w:bookmarkStart w:id="24" w:name="_Ref476569567"/>
+      <w:bookmarkStart w:id="25" w:name="_Ref476569567"/>
       <w:r>
         <w:lastRenderedPageBreak/>
         <w:t>Change</w:t>
@@ -5000,8 +5299,9 @@
           <w:sz w:val="20"/>
           <w:lang w:val="en-US" w:eastAsia="en-US"/>
         </w:rPr>
-        <w:t xml:space="preserve"> directory to exor-ims.war\</w:t>
-      </w:r>
+        <w:t xml:space="preserve"> directory to exor-</w:t>
+      </w:r>
+      <w:proofErr w:type="spellStart"/>
       <w:r>
         <w:rPr>
           <w:rFonts w:ascii="Arial" w:hAnsi="Arial" w:cs="Times New Roman"/>
@@ -5009,8 +5309,9 @@
           <w:sz w:val="20"/>
           <w:lang w:val="en-US" w:eastAsia="en-US"/>
         </w:rPr>
-        <w:t>WEB-INF\classes\</w:t>
-      </w:r>
+        <w:t>ims.war</w:t>
+      </w:r>
+      <w:proofErr w:type="spellEnd"/>
       <w:r>
         <w:rPr>
           <w:rFonts w:ascii="Arial" w:hAnsi="Arial" w:cs="Times New Roman"/>
@@ -5018,7 +5319,7 @@
           <w:sz w:val="20"/>
           <w:lang w:val="en-US" w:eastAsia="en-US"/>
         </w:rPr>
-        <w:t xml:space="preserve"> and modify the</w:t>
+        <w:t>\</w:t>
       </w:r>
       <w:r>
         <w:rPr>
@@ -5027,7 +5328,7 @@
           <w:sz w:val="20"/>
           <w:lang w:val="en-US" w:eastAsia="en-US"/>
         </w:rPr>
-        <w:t xml:space="preserve"> entries</w:t>
+        <w:t>WEB-INF\classes\</w:t>
       </w:r>
       <w:r>
         <w:rPr>
@@ -5036,7 +5337,7 @@
           <w:sz w:val="20"/>
           <w:lang w:val="en-US" w:eastAsia="en-US"/>
         </w:rPr>
-        <w:t xml:space="preserve"> </w:t>
+        <w:t xml:space="preserve"> and modify the</w:t>
       </w:r>
       <w:r>
         <w:rPr>
@@ -5045,8 +5346,28 @@
           <w:sz w:val="20"/>
           <w:lang w:val="en-US" w:eastAsia="en-US"/>
         </w:rPr>
+        <w:t xml:space="preserve"> entries</w:t>
+      </w:r>
+      <w:r>
+        <w:rPr>
+          <w:rFonts w:ascii="Arial" w:hAnsi="Arial" w:cs="Times New Roman"/>
+          <w:color w:val="auto"/>
+          <w:sz w:val="20"/>
+          <w:lang w:val="en-US" w:eastAsia="en-US"/>
+        </w:rPr>
+        <w:t xml:space="preserve"> </w:t>
+      </w:r>
+      <w:r>
+        <w:rPr>
+          <w:rFonts w:ascii="Arial" w:hAnsi="Arial" w:cs="Times New Roman"/>
+          <w:color w:val="auto"/>
+          <w:sz w:val="20"/>
+          <w:lang w:val="en-US" w:eastAsia="en-US"/>
+        </w:rPr>
         <w:t xml:space="preserve">in the </w:t>
       </w:r>
+      <w:proofErr w:type="spellStart"/>
+      <w:proofErr w:type="gramStart"/>
       <w:r>
         <w:rPr>
           <w:rFonts w:ascii="Arial" w:hAnsi="Arial" w:cs="Times New Roman"/>
@@ -5057,6 +5378,8 @@
         </w:rPr>
         <w:t>federation.properties</w:t>
       </w:r>
+      <w:proofErr w:type="spellEnd"/>
+      <w:proofErr w:type="gramEnd"/>
       <w:r>
         <w:rPr>
           <w:rFonts w:ascii="Arial" w:hAnsi="Arial" w:cs="Times New Roman"/>
@@ -5066,8 +5389,8 @@
         </w:rPr>
         <w:t xml:space="preserve"> file as follows:</w:t>
       </w:r>
-      <w:bookmarkEnd w:id="23"/>
       <w:bookmarkEnd w:id="24"/>
+      <w:bookmarkEnd w:id="25"/>
     </w:p>
     <w:p>
       <w:pPr>
@@ -5171,12 +5494,22 @@
                 <w:b w:val="0"/>
               </w:rPr>
             </w:pPr>
+            <w:proofErr w:type="spellStart"/>
+            <w:proofErr w:type="gramStart"/>
             <w:r>
               <w:rPr>
                 <w:b w:val="0"/>
               </w:rPr>
-              <w:t>federation.trustedissuers.issuer</w:t>
-            </w:r>
+              <w:t>federation.trustedissuers</w:t>
+            </w:r>
+            <w:proofErr w:type="gramEnd"/>
+            <w:r>
+              <w:rPr>
+                <w:b w:val="0"/>
+              </w:rPr>
+              <w:t>.issuer</w:t>
+            </w:r>
+            <w:proofErr w:type="spellEnd"/>
           </w:p>
         </w:tc>
         <w:tc>
@@ -5268,12 +5601,14 @@
               </w:rPr>
               <w:fldChar w:fldCharType="separate"/>
             </w:r>
+            <w:proofErr w:type="spellStart"/>
             <w:r>
               <w:rPr>
                 <w:sz w:val="20"/>
               </w:rPr>
               <w:t>i</w:t>
             </w:r>
+            <w:proofErr w:type="spellEnd"/>
             <w:r>
               <w:rPr>
                 <w:sz w:val="20"/>
@@ -5300,12 +5635,22 @@
                 <w:b w:val="0"/>
               </w:rPr>
             </w:pPr>
+            <w:proofErr w:type="spellStart"/>
+            <w:proofErr w:type="gramStart"/>
             <w:r>
               <w:rPr>
                 <w:b w:val="0"/>
               </w:rPr>
-              <w:t>federation.trustedissuers.thumbprint</w:t>
-            </w:r>
+              <w:t>federation.trustedissuers</w:t>
+            </w:r>
+            <w:proofErr w:type="gramEnd"/>
+            <w:r>
+              <w:rPr>
+                <w:b w:val="0"/>
+              </w:rPr>
+              <w:t>.thumbprint</w:t>
+            </w:r>
+            <w:proofErr w:type="spellEnd"/>
           </w:p>
         </w:tc>
         <w:tc>
@@ -5410,12 +5755,22 @@
                 <w:b w:val="0"/>
               </w:rPr>
             </w:pPr>
+            <w:proofErr w:type="spellStart"/>
+            <w:proofErr w:type="gramStart"/>
             <w:r>
               <w:rPr>
                 <w:b w:val="0"/>
               </w:rPr>
-              <w:t>federation.trustedissuers.friendlyname</w:t>
-            </w:r>
+              <w:t>federation.trustedissuers</w:t>
+            </w:r>
+            <w:proofErr w:type="gramEnd"/>
+            <w:r>
+              <w:rPr>
+                <w:b w:val="0"/>
+              </w:rPr>
+              <w:t>.friendlyname</w:t>
+            </w:r>
+            <w:proofErr w:type="spellEnd"/>
           </w:p>
         </w:tc>
         <w:tc>
@@ -5519,6 +5874,8 @@
                 <w:b w:val="0"/>
               </w:rPr>
             </w:pPr>
+            <w:proofErr w:type="spellStart"/>
+            <w:proofErr w:type="gramStart"/>
             <w:r>
               <w:rPr>
                 <w:b w:val="0"/>
@@ -5537,6 +5894,8 @@
               </w:rPr>
               <w:t>uris</w:t>
             </w:r>
+            <w:proofErr w:type="spellEnd"/>
+            <w:proofErr w:type="gramEnd"/>
           </w:p>
         </w:tc>
         <w:tc>
@@ -5620,12 +5979,16 @@
                 <w:b w:val="0"/>
               </w:rPr>
             </w:pPr>
+            <w:proofErr w:type="spellStart"/>
+            <w:proofErr w:type="gramStart"/>
             <w:r>
               <w:rPr>
                 <w:b w:val="0"/>
               </w:rPr>
               <w:t>federation.realm</w:t>
             </w:r>
+            <w:proofErr w:type="spellEnd"/>
+            <w:proofErr w:type="gramEnd"/>
           </w:p>
         </w:tc>
         <w:tc>
@@ -5708,12 +6071,16 @@
                 <w:b w:val="0"/>
               </w:rPr>
             </w:pPr>
+            <w:proofErr w:type="spellStart"/>
+            <w:proofErr w:type="gramStart"/>
             <w:r>
               <w:rPr>
                 <w:b w:val="0"/>
               </w:rPr>
               <w:t>federation.reply</w:t>
             </w:r>
+            <w:proofErr w:type="spellEnd"/>
+            <w:proofErr w:type="gramEnd"/>
           </w:p>
         </w:tc>
         <w:tc>
@@ -5797,12 +6164,14 @@
                 <w:b w:val="0"/>
               </w:rPr>
             </w:pPr>
+            <w:proofErr w:type="spellStart"/>
             <w:r>
               <w:rPr>
                 <w:b w:val="0"/>
               </w:rPr>
               <w:t>federation.metadata.uri</w:t>
             </w:r>
+            <w:proofErr w:type="spellEnd"/>
           </w:p>
         </w:tc>
         <w:tc>
@@ -5932,12 +6301,22 @@
                 <w:b w:val="0"/>
               </w:rPr>
             </w:pPr>
+            <w:proofErr w:type="spellStart"/>
+            <w:proofErr w:type="gramStart"/>
             <w:r>
               <w:rPr>
                 <w:b w:val="0"/>
               </w:rPr>
-              <w:t>federation.metadata.entityid</w:t>
-            </w:r>
+              <w:t>federation.metadata</w:t>
+            </w:r>
+            <w:proofErr w:type="gramEnd"/>
+            <w:r>
+              <w:rPr>
+                <w:b w:val="0"/>
+              </w:rPr>
+              <w:t>.entityid</w:t>
+            </w:r>
+            <w:proofErr w:type="spellEnd"/>
           </w:p>
         </w:tc>
         <w:tc>
@@ -6461,8 +6840,9 @@
           <w:sz w:val="20"/>
           <w:lang w:val="en-US" w:eastAsia="en-US"/>
         </w:rPr>
-        <w:t>exor-ims.</w:t>
-      </w:r>
+        <w:t>exor-</w:t>
+      </w:r>
+      <w:proofErr w:type="spellStart"/>
       <w:r>
         <w:rPr>
           <w:rFonts w:ascii="Arial" w:hAnsi="Arial" w:cs="Times New Roman"/>
@@ -6471,25 +6851,7 @@
           <w:sz w:val="20"/>
           <w:lang w:val="en-US" w:eastAsia="en-US"/>
         </w:rPr>
-        <w:t>war</w:t>
-      </w:r>
-      <w:r>
-        <w:rPr>
-          <w:rFonts w:ascii="Arial" w:hAnsi="Arial" w:cs="Times New Roman"/>
-          <w:color w:val="auto"/>
-          <w:sz w:val="20"/>
-          <w:lang w:val="en-US" w:eastAsia="en-US"/>
-        </w:rPr>
-        <w:t xml:space="preserve"> </w:t>
-      </w:r>
-      <w:r>
-        <w:rPr>
-          <w:rFonts w:ascii="Arial" w:hAnsi="Arial" w:cs="Times New Roman"/>
-          <w:color w:val="auto"/>
-          <w:sz w:val="20"/>
-          <w:lang w:val="en-US" w:eastAsia="en-US"/>
-        </w:rPr>
-        <w:t xml:space="preserve">in the </w:t>
+        <w:t>ims.</w:t>
       </w:r>
       <w:r>
         <w:rPr>
@@ -6499,8 +6861,9 @@
           <w:sz w:val="20"/>
           <w:lang w:val="en-US" w:eastAsia="en-US"/>
         </w:rPr>
-        <w:t>Install Application Assistant</w:t>
-      </w:r>
+        <w:t>war</w:t>
+      </w:r>
+      <w:proofErr w:type="spellEnd"/>
       <w:r>
         <w:rPr>
           <w:rFonts w:ascii="Arial" w:hAnsi="Arial" w:cs="Times New Roman"/>
@@ -6508,7 +6871,55 @@
           <w:sz w:val="20"/>
           <w:lang w:val="en-US" w:eastAsia="en-US"/>
         </w:rPr>
-        <w:t xml:space="preserve"> screen, and click </w:t>
+        <w:t xml:space="preserve"> </w:t>
+      </w:r>
+      <w:r>
+        <w:rPr>
+          <w:rFonts w:ascii="Arial" w:hAnsi="Arial" w:cs="Times New Roman"/>
+          <w:color w:val="auto"/>
+          <w:sz w:val="20"/>
+          <w:lang w:val="en-US" w:eastAsia="en-US"/>
+        </w:rPr>
+        <w:t xml:space="preserve">in the </w:t>
+      </w:r>
+      <w:r>
+        <w:rPr>
+          <w:rFonts w:ascii="Arial" w:hAnsi="Arial" w:cs="Times New Roman"/>
+          <w:b/>
+          <w:color w:val="auto"/>
+          <w:sz w:val="20"/>
+          <w:lang w:val="en-US" w:eastAsia="en-US"/>
+        </w:rPr>
+        <w:t>Install Application Assistant</w:t>
+      </w:r>
+      <w:r>
+        <w:rPr>
+          <w:rFonts w:ascii="Arial" w:hAnsi="Arial" w:cs="Times New Roman"/>
+          <w:color w:val="auto"/>
+          <w:sz w:val="20"/>
+          <w:lang w:val="en-US" w:eastAsia="en-US"/>
+        </w:rPr>
+        <w:t xml:space="preserve"> </w:t>
+      </w:r>
+      <w:proofErr w:type="gramStart"/>
+      <w:r>
+        <w:rPr>
+          <w:rFonts w:ascii="Arial" w:hAnsi="Arial" w:cs="Times New Roman"/>
+          <w:color w:val="auto"/>
+          <w:sz w:val="20"/>
+          <w:lang w:val="en-US" w:eastAsia="en-US"/>
+        </w:rPr>
+        <w:t>screen, and</w:t>
+      </w:r>
+      <w:proofErr w:type="gramEnd"/>
+      <w:r>
+        <w:rPr>
+          <w:rFonts w:ascii="Arial" w:hAnsi="Arial" w:cs="Times New Roman"/>
+          <w:color w:val="auto"/>
+          <w:sz w:val="20"/>
+          <w:lang w:val="en-US" w:eastAsia="en-US"/>
+        </w:rPr>
+        <w:t xml:space="preserve"> click </w:t>
       </w:r>
       <w:r>
         <w:rPr>
@@ -6833,6 +7244,7 @@
         </w:rPr>
         <w:t>WLS_FORMS</w:t>
       </w:r>
+      <w:proofErr w:type="gramStart"/>
       <w:r>
         <w:rPr>
           <w:rFonts w:ascii="Arial" w:hAnsi="Arial" w:cs="Times New Roman"/>
@@ -6840,7 +7252,17 @@
           <w:sz w:val="20"/>
           <w:lang w:val="en-US" w:eastAsia="en-US"/>
         </w:rPr>
-        <w:t xml:space="preserve">), and click </w:t>
+        <w:t>), and</w:t>
+      </w:r>
+      <w:proofErr w:type="gramEnd"/>
+      <w:r>
+        <w:rPr>
+          <w:rFonts w:ascii="Arial" w:hAnsi="Arial" w:cs="Times New Roman"/>
+          <w:color w:val="auto"/>
+          <w:sz w:val="20"/>
+          <w:lang w:val="en-US" w:eastAsia="en-US"/>
+        </w:rPr>
+        <w:t xml:space="preserve"> click </w:t>
       </w:r>
       <w:r>
         <w:rPr>
@@ -7251,22 +7673,30 @@
       <w:pPr>
         <w:pStyle w:val="Heading1"/>
       </w:pPr>
-      <w:bookmarkStart w:id="25" w:name="_Toc32585137"/>
+      <w:bookmarkStart w:id="26" w:name="_Toc32585137"/>
       <w:r>
         <w:lastRenderedPageBreak/>
-        <w:t>Start and Test exor-ims Application</w:t>
-      </w:r>
-      <w:bookmarkEnd w:id="25"/>
+        <w:t>Start and Test exor-</w:t>
+      </w:r>
+      <w:proofErr w:type="spellStart"/>
+      <w:r>
+        <w:t>ims</w:t>
+      </w:r>
+      <w:proofErr w:type="spellEnd"/>
+      <w:r>
+        <w:t xml:space="preserve"> Application</w:t>
+      </w:r>
+      <w:bookmarkEnd w:id="26"/>
     </w:p>
     <w:p>
       <w:pPr>
         <w:pStyle w:val="Heading2"/>
       </w:pPr>
-      <w:bookmarkStart w:id="26" w:name="_Toc32585138"/>
+      <w:bookmarkStart w:id="27" w:name="_Toc32585138"/>
       <w:r>
         <w:t>Starting Application</w:t>
       </w:r>
-      <w:bookmarkEnd w:id="26"/>
+      <w:bookmarkEnd w:id="27"/>
     </w:p>
     <w:p>
       <w:pPr>
@@ -7335,8 +7765,20 @@
           <w:sz w:val="20"/>
           <w:lang w:val="en-US" w:eastAsia="en-US"/>
         </w:rPr>
-        <w:t>exor-ims</w:t>
-      </w:r>
+        <w:t>exor-</w:t>
+      </w:r>
+      <w:proofErr w:type="spellStart"/>
+      <w:r>
+        <w:rPr>
+          <w:rFonts w:ascii="Arial" w:hAnsi="Arial" w:cs="Times New Roman"/>
+          <w:b/>
+          <w:color w:val="auto"/>
+          <w:sz w:val="20"/>
+          <w:lang w:val="en-US" w:eastAsia="en-US"/>
+        </w:rPr>
+        <w:t>ims</w:t>
+      </w:r>
+      <w:proofErr w:type="spellEnd"/>
       <w:r>
         <w:rPr>
           <w:rFonts w:ascii="Arial" w:hAnsi="Arial" w:cs="Times New Roman"/>
@@ -7613,7 +8055,15 @@
         </w:rPr>
       </w:pPr>
       <w:r>
-        <w:t xml:space="preserve">The exor-ims deployment should have a </w:t>
+        <w:t>The exor-</w:t>
+      </w:r>
+      <w:proofErr w:type="spellStart"/>
+      <w:r>
+        <w:t>ims</w:t>
+      </w:r>
+      <w:proofErr w:type="spellEnd"/>
+      <w:r>
+        <w:t xml:space="preserve"> deployment should have a </w:t>
       </w:r>
       <w:r>
         <w:rPr>
@@ -7680,7 +8130,7 @@
       <w:pPr>
         <w:pStyle w:val="Heading2"/>
       </w:pPr>
-      <w:bookmarkStart w:id="27" w:name="_Toc32585139"/>
+      <w:bookmarkStart w:id="28" w:name="_Toc32585139"/>
       <w:r>
         <w:lastRenderedPageBreak/>
         <w:t>Testing</w:t>
@@ -7694,11 +8144,19 @@
       <w:r>
         <w:t>pplication</w:t>
       </w:r>
-      <w:bookmarkEnd w:id="27"/>
-    </w:p>
-    <w:p>
-      <w:r>
-        <w:t>The exor-ims application can be tested as follows:</w:t>
+      <w:bookmarkEnd w:id="28"/>
+    </w:p>
+    <w:p>
+      <w:r>
+        <w:t>The exor-</w:t>
+      </w:r>
+      <w:proofErr w:type="spellStart"/>
+      <w:r>
+        <w:t>ims</w:t>
+      </w:r>
+      <w:proofErr w:type="spellEnd"/>
+      <w:r>
+        <w:t xml:space="preserve"> application can be tested as follows:</w:t>
       </w:r>
       <w:r>
         <w:br/>
@@ -7719,8 +8177,16 @@
         <w:rPr>
           <w:b/>
         </w:rPr>
-        <w:t>exor-ims</w:t>
-      </w:r>
+        <w:t>exor-</w:t>
+      </w:r>
+      <w:proofErr w:type="spellStart"/>
+      <w:r>
+        <w:rPr>
+          <w:b/>
+        </w:rPr>
+        <w:t>ims</w:t>
+      </w:r>
+      <w:proofErr w:type="spellEnd"/>
       <w:r>
         <w:t xml:space="preserve"> application </w:t>
       </w:r>
@@ -7953,13 +8419,18 @@
       <w:pPr>
         <w:pStyle w:val="Heading2"/>
       </w:pPr>
-      <w:bookmarkStart w:id="28" w:name="_Ref493839656"/>
-      <w:bookmarkStart w:id="29" w:name="_Toc32585140"/>
-      <w:r>
-        <w:t>MidTier User</w:t>
-      </w:r>
-      <w:bookmarkEnd w:id="28"/>
+      <w:bookmarkStart w:id="29" w:name="_Ref493839656"/>
+      <w:bookmarkStart w:id="30" w:name="_Toc32585140"/>
+      <w:proofErr w:type="spellStart"/>
+      <w:r>
+        <w:t>MidTier</w:t>
+      </w:r>
+      <w:proofErr w:type="spellEnd"/>
+      <w:r>
+        <w:t xml:space="preserve"> User</w:t>
+      </w:r>
       <w:bookmarkEnd w:id="29"/>
+      <w:bookmarkEnd w:id="30"/>
       <w:r>
         <w:t xml:space="preserve"> </w:t>
       </w:r>
@@ -7977,7 +8448,15 @@
         <w:t>User</w:t>
       </w:r>
       <w:r>
-        <w:t xml:space="preserve"> username and password would be known, and would allow connection to the Exor Forms Application where users have granted permission to connect on their behalf. </w:t>
+        <w:t xml:space="preserve"> username and password would be </w:t>
+      </w:r>
+      <w:proofErr w:type="gramStart"/>
+      <w:r>
+        <w:t>known, and</w:t>
+      </w:r>
+      <w:proofErr w:type="gramEnd"/>
+      <w:r>
+        <w:t xml:space="preserve"> would allow connection to the Exor Forms Application where users have granted permission to connect on their behalf. </w:t>
       </w:r>
     </w:p>
     <w:p>
@@ -8014,12 +8493,14 @@
           <w:numId w:val="21"/>
         </w:numPr>
       </w:pPr>
+      <w:proofErr w:type="spellStart"/>
       <w:r>
         <w:rPr>
           <w:i/>
         </w:rPr>
         <w:t>MidTier</w:t>
       </w:r>
+      <w:proofErr w:type="spellEnd"/>
       <w:r>
         <w:t xml:space="preserve"> is</w:t>
       </w:r>
@@ -8038,11 +8519,19 @@
       <w:r>
         <w:t xml:space="preserve"> user and is assigned PROXY_OWNER role (i.e. </w:t>
       </w:r>
+      <w:proofErr w:type="spellStart"/>
       <w:r>
         <w:rPr>
           <w:i/>
         </w:rPr>
-        <w:t xml:space="preserve">MidTier </w:t>
+        <w:t>MidTier</w:t>
+      </w:r>
+      <w:proofErr w:type="spellEnd"/>
+      <w:r>
+        <w:rPr>
+          <w:i/>
+        </w:rPr>
+        <w:t xml:space="preserve"> </w:t>
       </w:r>
       <w:r>
         <w:t xml:space="preserve">is a Proxy </w:t>
@@ -8062,12 +8551,14 @@
           <w:numId w:val="21"/>
         </w:numPr>
       </w:pPr>
+      <w:proofErr w:type="spellStart"/>
       <w:r>
         <w:rPr>
           <w:i/>
         </w:rPr>
         <w:t>SSOUser</w:t>
       </w:r>
+      <w:proofErr w:type="spellEnd"/>
       <w:r>
         <w:t xml:space="preserve"> is defined as an Exor user and is registered as a Single Sign-On user.</w:t>
       </w:r>
@@ -8080,21 +8571,31 @@
           <w:numId w:val="21"/>
         </w:numPr>
       </w:pPr>
+      <w:proofErr w:type="spellStart"/>
       <w:r>
         <w:rPr>
           <w:i/>
         </w:rPr>
-        <w:t xml:space="preserve">SSOUser </w:t>
+        <w:t>SSOUser</w:t>
+      </w:r>
+      <w:proofErr w:type="spellEnd"/>
+      <w:r>
+        <w:rPr>
+          <w:i/>
+        </w:rPr>
+        <w:t xml:space="preserve"> </w:t>
       </w:r>
       <w:r>
         <w:t xml:space="preserve">assigns </w:t>
       </w:r>
+      <w:proofErr w:type="spellStart"/>
       <w:r>
         <w:rPr>
           <w:i/>
         </w:rPr>
         <w:t>MidTier</w:t>
       </w:r>
+      <w:proofErr w:type="spellEnd"/>
       <w:r>
         <w:t xml:space="preserve"> as a Proxy </w:t>
       </w:r>
@@ -8113,29 +8614,47 @@
       <w:r>
         <w:t xml:space="preserve">The result of the above is that </w:t>
       </w:r>
+      <w:proofErr w:type="spellStart"/>
       <w:r>
         <w:rPr>
           <w:i/>
         </w:rPr>
         <w:t>MidTier</w:t>
       </w:r>
+      <w:proofErr w:type="spellEnd"/>
       <w:r>
         <w:t xml:space="preserve"> can connect to the Exor Forms Application as </w:t>
       </w:r>
+      <w:proofErr w:type="spellStart"/>
       <w:r>
         <w:rPr>
           <w:i/>
         </w:rPr>
-        <w:t xml:space="preserve">SSOUser. </w:t>
+        <w:t>SSOUser</w:t>
+      </w:r>
+      <w:proofErr w:type="spellEnd"/>
+      <w:r>
+        <w:rPr>
+          <w:i/>
+        </w:rPr>
+        <w:t xml:space="preserve">. </w:t>
       </w:r>
       <w:r>
         <w:t xml:space="preserve">The connection would be as if </w:t>
       </w:r>
+      <w:proofErr w:type="spellStart"/>
       <w:r>
         <w:rPr>
           <w:i/>
         </w:rPr>
-        <w:t xml:space="preserve">SSOUser </w:t>
+        <w:t>SSOUser</w:t>
+      </w:r>
+      <w:proofErr w:type="spellEnd"/>
+      <w:r>
+        <w:rPr>
+          <w:i/>
+        </w:rPr>
+        <w:t xml:space="preserve"> </w:t>
       </w:r>
       <w:r>
         <w:t>had logged on</w:t>
@@ -8143,12 +8662,14 @@
       <w:r>
         <w:t xml:space="preserve">, where the roles, privileges etc. would be those assigned to </w:t>
       </w:r>
+      <w:proofErr w:type="spellStart"/>
       <w:r>
         <w:rPr>
           <w:i/>
         </w:rPr>
         <w:t>SSOUser</w:t>
       </w:r>
+      <w:proofErr w:type="spellEnd"/>
       <w:r>
         <w:rPr>
           <w:i/>
@@ -8158,24 +8679,48 @@
     </w:p>
     <w:p>
       <w:r>
-        <w:t xml:space="preserve">Within this document the Proxy User will be identified as the MidTier User. </w:t>
+        <w:t xml:space="preserve">Within this document the Proxy User will be identified as the </w:t>
+      </w:r>
+      <w:proofErr w:type="spellStart"/>
+      <w:r>
+        <w:t>MidTier</w:t>
+      </w:r>
+      <w:proofErr w:type="spellEnd"/>
+      <w:r>
+        <w:t xml:space="preserve"> User. </w:t>
       </w:r>
     </w:p>
     <w:p>
       <w:pPr>
         <w:pStyle w:val="Heading3"/>
       </w:pPr>
-      <w:bookmarkStart w:id="30" w:name="_Ref476216194"/>
-      <w:bookmarkStart w:id="31" w:name="_Ref478637265"/>
-      <w:r>
-        <w:t>Creating the MidTier User</w:t>
-      </w:r>
-      <w:bookmarkEnd w:id="30"/>
+      <w:bookmarkStart w:id="31" w:name="_Ref476216194"/>
+      <w:bookmarkStart w:id="32" w:name="_Ref478637265"/>
+      <w:r>
+        <w:t xml:space="preserve">Creating the </w:t>
+      </w:r>
+      <w:proofErr w:type="spellStart"/>
+      <w:r>
+        <w:t>MidTier</w:t>
+      </w:r>
+      <w:proofErr w:type="spellEnd"/>
+      <w:r>
+        <w:t xml:space="preserve"> User</w:t>
+      </w:r>
       <w:bookmarkEnd w:id="31"/>
-    </w:p>
-    <w:p>
-      <w:r>
-        <w:t>The MidTier user is created by logging on to SQL*Plus as the Highways Owner and executing the following:</w:t>
+      <w:bookmarkEnd w:id="32"/>
+    </w:p>
+    <w:p>
+      <w:r>
+        <w:t xml:space="preserve">The </w:t>
+      </w:r>
+      <w:proofErr w:type="spellStart"/>
+      <w:r>
+        <w:t>MidTier</w:t>
+      </w:r>
+      <w:proofErr w:type="spellEnd"/>
+      <w:r>
+        <w:t xml:space="preserve"> user is created by logging on to SQL*Plus as the Highways Owner and executing the following:</w:t>
       </w:r>
     </w:p>
     <w:p>
@@ -8183,16 +8728,34 @@
         <w:tab/>
         <w:t xml:space="preserve">start </w:t>
       </w:r>
+      <w:proofErr w:type="spellStart"/>
       <w:r>
         <w:t>midtier_user_definition</w:t>
       </w:r>
       <w:r>
         <w:t>.sql</w:t>
       </w:r>
-    </w:p>
-    <w:p>
-      <w:r>
-        <w:t>You will be prompted for the Userid and Password for the midtier user.</w:t>
+      <w:proofErr w:type="spellEnd"/>
+    </w:p>
+    <w:p>
+      <w:r>
+        <w:t xml:space="preserve">You will be prompted for the </w:t>
+      </w:r>
+      <w:proofErr w:type="spellStart"/>
+      <w:r>
+        <w:t>Userid</w:t>
+      </w:r>
+      <w:proofErr w:type="spellEnd"/>
+      <w:r>
+        <w:t xml:space="preserve"> and Password for the </w:t>
+      </w:r>
+      <w:proofErr w:type="spellStart"/>
+      <w:r>
+        <w:t>midtier</w:t>
+      </w:r>
+      <w:proofErr w:type="spellEnd"/>
+      <w:r>
+        <w:t xml:space="preserve"> user.</w:t>
       </w:r>
     </w:p>
     <w:p>
@@ -8217,37 +8780,147 @@
         <w:rPr>
           <w:b/>
         </w:rPr>
-        <w:t xml:space="preserve">: The MidTier user must not be </w:t>
-      </w:r>
+        <w:t xml:space="preserve">: The </w:t>
+      </w:r>
+      <w:proofErr w:type="spellStart"/>
       <w:r>
         <w:rPr>
           <w:b/>
         </w:rPr>
+        <w:t>MidTier</w:t>
+      </w:r>
+      <w:proofErr w:type="spellEnd"/>
+      <w:r>
+        <w:rPr>
+          <w:b/>
+        </w:rPr>
+        <w:t xml:space="preserve"> user must not be </w:t>
+      </w:r>
+      <w:r>
+        <w:rPr>
+          <w:b/>
+        </w:rPr>
         <w:t>Highways Owner user</w:t>
       </w:r>
       <w:r>
         <w:rPr>
           <w:b/>
         </w:rPr>
-        <w:t>. The Midtier user must not be created using the Exor Users Form (HIG1832).</w:t>
-      </w:r>
-      <w:bookmarkStart w:id="32" w:name="_GoBack"/>
-      <w:bookmarkEnd w:id="32"/>
-    </w:p>
+        <w:t xml:space="preserve">. The </w:t>
+      </w:r>
+      <w:proofErr w:type="spellStart"/>
+      <w:r>
+        <w:rPr>
+          <w:b/>
+        </w:rPr>
+        <w:t>Midtier</w:t>
+      </w:r>
+      <w:proofErr w:type="spellEnd"/>
+      <w:r>
+        <w:rPr>
+          <w:b/>
+        </w:rPr>
+        <w:t xml:space="preserve"> user must not be created using the Exor Users Form (HIG1832).</w:t>
+      </w:r>
+    </w:p>
+    <w:p>
+      <w:pPr>
+        <w:rPr>
+          <w:b/>
+        </w:rPr>
+      </w:pPr>
+      <w:bookmarkStart w:id="33" w:name="_Hlk33705162"/>
+      <w:r>
+        <w:rPr>
+          <w:b/>
+        </w:rPr>
+        <w:t xml:space="preserve">Note 2. When defining the </w:t>
+      </w:r>
+      <w:proofErr w:type="spellStart"/>
+      <w:r>
+        <w:rPr>
+          <w:b/>
+        </w:rPr>
+        <w:t>Midtier</w:t>
+      </w:r>
+      <w:proofErr w:type="spellEnd"/>
+      <w:r>
+        <w:rPr>
+          <w:b/>
+        </w:rPr>
+        <w:t xml:space="preserve"> user, the length of the </w:t>
+      </w:r>
+      <w:proofErr w:type="spellStart"/>
+      <w:r>
+        <w:rPr>
+          <w:b/>
+        </w:rPr>
+        <w:t>Userid</w:t>
+      </w:r>
+      <w:proofErr w:type="spellEnd"/>
+      <w:r>
+        <w:rPr>
+          <w:b/>
+        </w:rPr>
+        <w:t xml:space="preserve"> + Length of longest Exor User</w:t>
+      </w:r>
+      <w:r>
+        <w:rPr>
+          <w:b/>
+        </w:rPr>
+        <w:t>name</w:t>
+      </w:r>
+      <w:r>
+        <w:rPr>
+          <w:b/>
+        </w:rPr>
+        <w:t xml:space="preserve"> must not exceed 28 characters.</w:t>
+      </w:r>
+    </w:p>
+    <w:bookmarkEnd w:id="33"/>
     <w:p>
       <w:pPr>
         <w:pStyle w:val="Heading3"/>
       </w:pPr>
-      <w:r>
-        <w:t>Midtier User Password settings</w:t>
-      </w:r>
-    </w:p>
-    <w:p>
-      <w:r>
-        <w:t>As the MidTier User is used as a Proxy User the password must be changed periodically to ensure the User account does not expire. Alternatively, the MidTier user could be</w:t>
-      </w:r>
-      <w:r>
-        <w:t xml:space="preserve"> configured with a profile that contains an unlimited expiry period. (ie password does not expire);</w:t>
+      <w:proofErr w:type="spellStart"/>
+      <w:r>
+        <w:t>Midtier</w:t>
+      </w:r>
+      <w:proofErr w:type="spellEnd"/>
+      <w:r>
+        <w:t xml:space="preserve"> User Password settings</w:t>
+      </w:r>
+    </w:p>
+    <w:p>
+      <w:r>
+        <w:t xml:space="preserve">As the </w:t>
+      </w:r>
+      <w:proofErr w:type="spellStart"/>
+      <w:r>
+        <w:t>MidTier</w:t>
+      </w:r>
+      <w:proofErr w:type="spellEnd"/>
+      <w:r>
+        <w:t xml:space="preserve"> User is used as a Proxy User the password must be changed periodically to ensure the User account does not expire. Alternatively, the </w:t>
+      </w:r>
+      <w:proofErr w:type="spellStart"/>
+      <w:r>
+        <w:t>MidTier</w:t>
+      </w:r>
+      <w:proofErr w:type="spellEnd"/>
+      <w:r>
+        <w:t xml:space="preserve"> user could be</w:t>
+      </w:r>
+      <w:r>
+        <w:t xml:space="preserve"> configured with a profile that contains an unlimited expiry period. (</w:t>
+      </w:r>
+      <w:proofErr w:type="spellStart"/>
+      <w:r>
+        <w:t>ie</w:t>
+      </w:r>
+      <w:proofErr w:type="spellEnd"/>
+      <w:r>
+        <w:t xml:space="preserve"> password does not expire);</w:t>
       </w:r>
       <w:r>
         <w:t xml:space="preserve"> </w:t>
@@ -8330,103 +9003,167 @@
           <w:b/>
           <w:bCs/>
         </w:rPr>
-        <w:t xml:space="preserve">Whenever the MidTier user password is changed, the Mapviewer Datasource details MUST be updated (see </w:t>
-      </w:r>
+        <w:t xml:space="preserve">Whenever the </w:t>
+      </w:r>
+      <w:proofErr w:type="spellStart"/>
       <w:r>
         <w:rPr>
           <w:b/>
           <w:bCs/>
         </w:rPr>
-        <w:fldChar w:fldCharType="begin"/>
-      </w:r>
+        <w:t>MidTier</w:t>
+      </w:r>
+      <w:proofErr w:type="spellEnd"/>
       <w:r>
         <w:rPr>
           <w:b/>
           <w:bCs/>
         </w:rPr>
-        <w:instrText xml:space="preserve"> REF _Ref476298828 \r \h </w:instrText>
-      </w:r>
+        <w:t xml:space="preserve"> user password is changed, the </w:t>
+      </w:r>
+      <w:proofErr w:type="spellStart"/>
       <w:r>
         <w:rPr>
           <w:b/>
           <w:bCs/>
         </w:rPr>
-      </w:r>
+        <w:t>Mapviewer</w:t>
+      </w:r>
+      <w:proofErr w:type="spellEnd"/>
       <w:r>
         <w:rPr>
           <w:b/>
           <w:bCs/>
         </w:rPr>
-        <w:fldChar w:fldCharType="separate"/>
-      </w:r>
+        <w:t xml:space="preserve"> </w:t>
+      </w:r>
+      <w:proofErr w:type="spellStart"/>
       <w:r>
         <w:rPr>
           <w:b/>
           <w:bCs/>
         </w:rPr>
-        <w:t>4.5.2</w:t>
-      </w:r>
+        <w:t>Datasource</w:t>
+      </w:r>
+      <w:proofErr w:type="spellEnd"/>
       <w:r>
         <w:rPr>
           <w:b/>
           <w:bCs/>
         </w:rPr>
-        <w:fldChar w:fldCharType="end"/>
+        <w:t xml:space="preserve"> details MUST be updated (see </w:t>
       </w:r>
       <w:r>
         <w:rPr>
           <w:b/>
           <w:bCs/>
         </w:rPr>
-        <w:t xml:space="preserve">) and the credentials will need updating using HIGENC form, as specified in </w:t>
+        <w:fldChar w:fldCharType="begin"/>
       </w:r>
       <w:r>
         <w:rPr>
           <w:b/>
           <w:bCs/>
         </w:rPr>
-        <w:fldChar w:fldCharType="begin"/>
+        <w:instrText xml:space="preserve"> REF _Ref476298828 \r \h </w:instrText>
       </w:r>
       <w:r>
         <w:rPr>
           <w:b/>
           <w:bCs/>
         </w:rPr>
-        <w:instrText xml:space="preserve"> REF _Ref522874932 \r \h </w:instrText>
       </w:r>
       <w:r>
         <w:rPr>
           <w:b/>
           <w:bCs/>
         </w:rPr>
+        <w:fldChar w:fldCharType="separate"/>
       </w:r>
       <w:r>
         <w:rPr>
           <w:b/>
           <w:bCs/>
         </w:rPr>
-        <w:fldChar w:fldCharType="separate"/>
+        <w:t>4.5.2</w:t>
       </w:r>
       <w:r>
         <w:rPr>
           <w:b/>
           <w:bCs/>
         </w:rPr>
-        <w:t>5.1</w:t>
+        <w:fldChar w:fldCharType="end"/>
       </w:r>
       <w:r>
         <w:rPr>
           <w:b/>
           <w:bCs/>
         </w:rPr>
-        <w:fldChar w:fldCharType="end"/>
+        <w:t xml:space="preserve">) and the credentials will need updating using HIGENC form, as specified in </w:t>
       </w:r>
       <w:r>
         <w:rPr>
           <w:b/>
           <w:bCs/>
         </w:rPr>
-        <w:t xml:space="preserve"> Any application that stores the MidTier user password in configuration files MUST also be updated.</w:t>
+        <w:fldChar w:fldCharType="begin"/>
+      </w:r>
+      <w:r>
+        <w:rPr>
+          <w:b/>
+          <w:bCs/>
+        </w:rPr>
+        <w:instrText xml:space="preserve"> REF _Ref522874932 \r \h </w:instrText>
+      </w:r>
+      <w:r>
+        <w:rPr>
+          <w:b/>
+          <w:bCs/>
+        </w:rPr>
+      </w:r>
+      <w:r>
+        <w:rPr>
+          <w:b/>
+          <w:bCs/>
+        </w:rPr>
+        <w:fldChar w:fldCharType="separate"/>
+      </w:r>
+      <w:r>
+        <w:rPr>
+          <w:b/>
+          <w:bCs/>
+        </w:rPr>
+        <w:t>5.1</w:t>
+      </w:r>
+      <w:r>
+        <w:rPr>
+          <w:b/>
+          <w:bCs/>
+        </w:rPr>
+        <w:fldChar w:fldCharType="end"/>
+      </w:r>
+      <w:r>
+        <w:rPr>
+          <w:b/>
+          <w:bCs/>
+        </w:rPr>
+        <w:t xml:space="preserve"> Any application that stores the </w:t>
+      </w:r>
+      <w:proofErr w:type="spellStart"/>
+      <w:r>
+        <w:rPr>
+          <w:b/>
+          <w:bCs/>
+        </w:rPr>
+        <w:t>MidTier</w:t>
+      </w:r>
+      <w:proofErr w:type="spellEnd"/>
+      <w:r>
+        <w:rPr>
+          <w:b/>
+          <w:bCs/>
+        </w:rPr>
+        <w:t xml:space="preserve"> user password in configuration files MUST also be updated.</w:t>
       </w:r>
     </w:p>
     <w:p>
@@ -8438,13 +9175,13 @@
         </w:tabs>
         <w:ind w:left="576" w:hanging="576"/>
       </w:pPr>
-      <w:bookmarkStart w:id="33" w:name="_Ref478715868"/>
-      <w:bookmarkStart w:id="34" w:name="_Toc32585141"/>
+      <w:bookmarkStart w:id="34" w:name="_Ref478715868"/>
+      <w:bookmarkStart w:id="35" w:name="_Toc32585141"/>
       <w:r>
         <w:t>Enabling User Authentication via IMS</w:t>
       </w:r>
-      <w:bookmarkEnd w:id="33"/>
       <w:bookmarkEnd w:id="34"/>
+      <w:bookmarkEnd w:id="35"/>
     </w:p>
     <w:p>
       <w:r>
@@ -8546,7 +9283,15 @@
         </w:numPr>
       </w:pPr>
       <w:r>
-        <w:t xml:space="preserve">A Proxy User must be assigned (Note this will be the MidTier User defined in </w:t>
+        <w:t xml:space="preserve">A Proxy User must be assigned (Note this will be the </w:t>
+      </w:r>
+      <w:proofErr w:type="spellStart"/>
+      <w:r>
+        <w:t>MidTier</w:t>
+      </w:r>
+      <w:proofErr w:type="spellEnd"/>
+      <w:r>
+        <w:t xml:space="preserve"> User defined in </w:t>
       </w:r>
       <w:r>
         <w:fldChar w:fldCharType="begin"/>
@@ -8646,17 +9391,17 @@
       <w:pPr>
         <w:pStyle w:val="Heading3"/>
       </w:pPr>
-      <w:bookmarkStart w:id="35" w:name="_Ref467773367"/>
-      <w:bookmarkStart w:id="36" w:name="_Ref467773407"/>
-      <w:bookmarkStart w:id="37" w:name="_Ref469994882"/>
-      <w:bookmarkStart w:id="38" w:name="_Toc478637183"/>
+      <w:bookmarkStart w:id="36" w:name="_Ref467773367"/>
+      <w:bookmarkStart w:id="37" w:name="_Ref467773407"/>
+      <w:bookmarkStart w:id="38" w:name="_Ref469994882"/>
+      <w:bookmarkStart w:id="39" w:name="_Toc478637183"/>
       <w:r>
         <w:t>Credential Storage to Support Single Sign-On</w:t>
       </w:r>
-      <w:bookmarkEnd w:id="35"/>
       <w:bookmarkEnd w:id="36"/>
       <w:bookmarkEnd w:id="37"/>
       <w:bookmarkEnd w:id="38"/>
+      <w:bookmarkEnd w:id="39"/>
     </w:p>
     <w:p>
       <w:pPr>
@@ -8872,12 +9617,21 @@
                 <w:szCs w:val="20"/>
               </w:rPr>
             </w:pPr>
+            <w:proofErr w:type="gramStart"/>
             <w:r>
               <w:rPr>
                 <w:sz w:val="20"/>
                 <w:szCs w:val="20"/>
               </w:rPr>
-              <w:t>RAW(2000)</w:t>
+              <w:t>RAW(</w:t>
+            </w:r>
+            <w:proofErr w:type="gramEnd"/>
+            <w:r>
+              <w:rPr>
+                <w:sz w:val="20"/>
+                <w:szCs w:val="20"/>
+              </w:rPr>
+              <w:t>2000)</w:t>
             </w:r>
           </w:p>
         </w:tc>
@@ -9009,12 +9763,21 @@
                 <w:szCs w:val="20"/>
               </w:rPr>
             </w:pPr>
+            <w:proofErr w:type="gramStart"/>
             <w:r>
               <w:rPr>
                 <w:sz w:val="20"/>
                 <w:szCs w:val="20"/>
               </w:rPr>
-              <w:t>RAW(2000)</w:t>
+              <w:t>RAW(</w:t>
+            </w:r>
+            <w:proofErr w:type="gramEnd"/>
+            <w:r>
+              <w:rPr>
+                <w:sz w:val="20"/>
+                <w:szCs w:val="20"/>
+              </w:rPr>
+              <w:t>2000)</w:t>
             </w:r>
           </w:p>
         </w:tc>
@@ -9079,7 +9842,15 @@
         </w:numPr>
       </w:pPr>
       <w:r>
-        <w:t xml:space="preserve">Select privilege will only be available to users with HIG_ADMIN Role, or to users defined as MidTier Users, as defined in </w:t>
+        <w:t xml:space="preserve">Select privilege will only be available to users with HIG_ADMIN Role, or to users defined as </w:t>
+      </w:r>
+      <w:proofErr w:type="spellStart"/>
+      <w:r>
+        <w:t>MidTier</w:t>
+      </w:r>
+      <w:proofErr w:type="spellEnd"/>
+      <w:r>
+        <w:t xml:space="preserve"> Users, as defined in </w:t>
       </w:r>
       <w:r>
         <w:fldChar w:fldCharType="begin"/>
@@ -9119,7 +9890,15 @@
         </w:numPr>
       </w:pPr>
       <w:r>
-        <w:t xml:space="preserve">The email address is used as the key to identify the credentials, and is saved in HIR_ATTRIBUTE1. </w:t>
+        <w:t xml:space="preserve">The email address is used as the key to identify the </w:t>
+      </w:r>
+      <w:proofErr w:type="gramStart"/>
+      <w:r>
+        <w:t>credentials, and</w:t>
+      </w:r>
+      <w:proofErr w:type="gramEnd"/>
+      <w:r>
+        <w:t xml:space="preserve"> is saved in HIR_ATTRIBUTE1. </w:t>
       </w:r>
     </w:p>
     <w:p>
@@ -9142,7 +9921,15 @@
         <w:t>32</w:t>
       </w:r>
       <w:r>
-        <w:t>-character RAW value is generated, and is used to populate HIR_ATTRIBUTE4.</w:t>
+        <w:t xml:space="preserve">-character RAW value is </w:t>
+      </w:r>
+      <w:proofErr w:type="gramStart"/>
+      <w:r>
+        <w:t>generated, and</w:t>
+      </w:r>
+      <w:proofErr w:type="gramEnd"/>
+      <w:r>
+        <w:t xml:space="preserve"> is used to populate HIR_ATTRIBUTE4.</w:t>
       </w:r>
     </w:p>
     <w:p>
@@ -9214,7 +10001,7 @@
       <w:pPr>
         <w:pStyle w:val="Heading2"/>
       </w:pPr>
-      <w:bookmarkStart w:id="39" w:name="_Toc32585142"/>
+      <w:bookmarkStart w:id="40" w:name="_Toc32585142"/>
       <w:r>
         <w:lastRenderedPageBreak/>
         <w:t xml:space="preserve">Update or </w:t>
@@ -9223,15 +10010,36 @@
         <w:t>C</w:t>
       </w:r>
       <w:r>
-        <w:t>reate M</w:t>
-      </w:r>
-      <w:r>
-        <w:t>apViewer Datasource with MidTier</w:t>
-      </w:r>
+        <w:t xml:space="preserve">reate </w:t>
+      </w:r>
+      <w:proofErr w:type="spellStart"/>
+      <w:r>
+        <w:t>M</w:t>
+      </w:r>
+      <w:r>
+        <w:t>apViewer</w:t>
+      </w:r>
+      <w:proofErr w:type="spellEnd"/>
+      <w:r>
+        <w:t xml:space="preserve"> </w:t>
+      </w:r>
+      <w:proofErr w:type="spellStart"/>
+      <w:r>
+        <w:t>Datasource</w:t>
+      </w:r>
+      <w:proofErr w:type="spellEnd"/>
+      <w:r>
+        <w:t xml:space="preserve"> with </w:t>
+      </w:r>
+      <w:proofErr w:type="spellStart"/>
+      <w:r>
+        <w:t>MidTier</w:t>
+      </w:r>
+      <w:proofErr w:type="spellEnd"/>
       <w:r>
         <w:t xml:space="preserve"> User</w:t>
       </w:r>
-      <w:bookmarkEnd w:id="39"/>
+      <w:bookmarkEnd w:id="40"/>
     </w:p>
     <w:p>
       <w:pPr>
@@ -9250,8 +10058,13 @@
       <w:pPr>
         <w:pStyle w:val="Heading3"/>
       </w:pPr>
-      <w:r>
-        <w:t xml:space="preserve">Midtier User Proxy </w:t>
+      <w:proofErr w:type="spellStart"/>
+      <w:r>
+        <w:t>Midtier</w:t>
+      </w:r>
+      <w:proofErr w:type="spellEnd"/>
+      <w:r>
+        <w:t xml:space="preserve"> User Proxy </w:t>
       </w:r>
       <w:r>
         <w:t>C</w:t>
@@ -9262,7 +10075,23 @@
     </w:p>
     <w:p>
       <w:r>
-        <w:t>The Mapviewer configuration needs to be amended, to allow for the MidTier user to Proxy as the current Map User. This is achieved as follows:</w:t>
+        <w:t xml:space="preserve">The </w:t>
+      </w:r>
+      <w:proofErr w:type="spellStart"/>
+      <w:r>
+        <w:t>Mapviewer</w:t>
+      </w:r>
+      <w:proofErr w:type="spellEnd"/>
+      <w:r>
+        <w:t xml:space="preserve"> configuration needs to be amended, to allow for the </w:t>
+      </w:r>
+      <w:proofErr w:type="spellStart"/>
+      <w:r>
+        <w:t>MidTier</w:t>
+      </w:r>
+      <w:proofErr w:type="spellEnd"/>
+      <w:r>
+        <w:t xml:space="preserve"> user to Proxy as the current Map User. This is achieved as follows:</w:t>
       </w:r>
       <w:r>
         <w:br/>
@@ -9333,6 +10162,7 @@
         </w:rPr>
         <w:t>&lt;</w:t>
       </w:r>
+      <w:proofErr w:type="spellStart"/>
       <w:r>
         <w:rPr>
           <w:color w:val="548DD4" w:themeColor="text2" w:themeTint="99"/>
@@ -9341,6 +10171,7 @@
         </w:rPr>
         <w:t>MapUser</w:t>
       </w:r>
+      <w:proofErr w:type="spellEnd"/>
       <w:r>
         <w:rPr>
           <w:color w:val="548DD4" w:themeColor="text2" w:themeTint="99"/>
@@ -9365,6 +10196,7 @@
         </w:rPr>
         <w:t>&lt;</w:t>
       </w:r>
+      <w:proofErr w:type="spellStart"/>
       <w:r>
         <w:rPr>
           <w:color w:val="548DD4" w:themeColor="text2" w:themeTint="99"/>
@@ -9373,6 +10205,7 @@
         </w:rPr>
         <w:t>MidtierUser</w:t>
       </w:r>
+      <w:proofErr w:type="spellEnd"/>
       <w:r>
         <w:rPr>
           <w:color w:val="548DD4" w:themeColor="text2" w:themeTint="99"/>
@@ -9440,7 +10273,29 @@
                 <w:sz w:val="20"/>
                 <w:szCs w:val="20"/>
               </w:rPr>
-              <w:t>Where &lt;MapUser&gt; =</w:t>
+              <w:t>Where &lt;</w:t>
+            </w:r>
+            <w:proofErr w:type="spellStart"/>
+            <w:r>
+              <w:rPr>
+                <w:b w:val="0"/>
+                <w:bCs w:val="0"/>
+                <w:color w:val="548DD4" w:themeColor="text2" w:themeTint="99"/>
+                <w:sz w:val="20"/>
+                <w:szCs w:val="20"/>
+              </w:rPr>
+              <w:t>MapUser</w:t>
+            </w:r>
+            <w:proofErr w:type="spellEnd"/>
+            <w:r>
+              <w:rPr>
+                <w:b w:val="0"/>
+                <w:bCs w:val="0"/>
+                <w:color w:val="548DD4" w:themeColor="text2" w:themeTint="99"/>
+                <w:sz w:val="20"/>
+                <w:szCs w:val="20"/>
+              </w:rPr>
+              <w:t>&gt; =</w:t>
             </w:r>
           </w:p>
         </w:tc>
@@ -9479,7 +10334,29 @@
                 <w:sz w:val="20"/>
                 <w:szCs w:val="20"/>
               </w:rPr>
-              <w:t xml:space="preserve">ser currently defined for jdbc_user in </w:t>
+              <w:t xml:space="preserve">ser currently defined for </w:t>
+            </w:r>
+            <w:proofErr w:type="spellStart"/>
+            <w:r>
+              <w:rPr>
+                <w:b w:val="0"/>
+                <w:bCs w:val="0"/>
+                <w:color w:val="548DD4" w:themeColor="text2" w:themeTint="99"/>
+                <w:sz w:val="20"/>
+                <w:szCs w:val="20"/>
+              </w:rPr>
+              <w:t>jdbc_user</w:t>
+            </w:r>
+            <w:proofErr w:type="spellEnd"/>
+            <w:r>
+              <w:rPr>
+                <w:b w:val="0"/>
+                <w:bCs w:val="0"/>
+                <w:color w:val="548DD4" w:themeColor="text2" w:themeTint="99"/>
+                <w:sz w:val="20"/>
+                <w:szCs w:val="20"/>
+              </w:rPr>
+              <w:t xml:space="preserve"> in </w:t>
             </w:r>
             <w:r>
               <w:rPr>
@@ -9594,7 +10471,29 @@
                 <w:sz w:val="20"/>
                 <w:szCs w:val="20"/>
               </w:rPr>
-              <w:t>&lt;MidtierUser&gt; =</w:t>
+              <w:t>&lt;</w:t>
+            </w:r>
+            <w:proofErr w:type="spellStart"/>
+            <w:r>
+              <w:rPr>
+                <w:b w:val="0"/>
+                <w:bCs w:val="0"/>
+                <w:color w:val="548DD4" w:themeColor="text2" w:themeTint="99"/>
+                <w:sz w:val="20"/>
+                <w:szCs w:val="20"/>
+              </w:rPr>
+              <w:t>MidtierUser</w:t>
+            </w:r>
+            <w:proofErr w:type="spellEnd"/>
+            <w:r>
+              <w:rPr>
+                <w:b w:val="0"/>
+                <w:bCs w:val="0"/>
+                <w:color w:val="548DD4" w:themeColor="text2" w:themeTint="99"/>
+                <w:sz w:val="20"/>
+                <w:szCs w:val="20"/>
+              </w:rPr>
+              <w:t>&gt; =</w:t>
             </w:r>
           </w:p>
         </w:tc>
@@ -9613,13 +10512,23 @@
                 <w:szCs w:val="20"/>
               </w:rPr>
             </w:pPr>
+            <w:proofErr w:type="spellStart"/>
             <w:r>
               <w:rPr>
                 <w:color w:val="548DD4" w:themeColor="text2" w:themeTint="99"/>
                 <w:sz w:val="20"/>
                 <w:szCs w:val="20"/>
               </w:rPr>
-              <w:t xml:space="preserve">MidTier User defined in </w:t>
+              <w:t>MidTier</w:t>
+            </w:r>
+            <w:proofErr w:type="spellEnd"/>
+            <w:r>
+              <w:rPr>
+                <w:color w:val="548DD4" w:themeColor="text2" w:themeTint="99"/>
+                <w:sz w:val="20"/>
+                <w:szCs w:val="20"/>
+              </w:rPr>
+              <w:t xml:space="preserve"> User defined in </w:t>
             </w:r>
             <w:r>
               <w:rPr>
@@ -9676,30 +10585,80 @@
       <w:pPr>
         <w:pStyle w:val="Heading3"/>
       </w:pPr>
-      <w:bookmarkStart w:id="40" w:name="_Ref476298828"/>
-      <w:r>
-        <w:t>Mapviewer Datasource changes</w:t>
-      </w:r>
-      <w:bookmarkEnd w:id="40"/>
+      <w:bookmarkStart w:id="41" w:name="_Ref476298828"/>
+      <w:proofErr w:type="spellStart"/>
+      <w:r>
+        <w:t>Mapviewer</w:t>
+      </w:r>
+      <w:proofErr w:type="spellEnd"/>
+      <w:r>
+        <w:t xml:space="preserve"> </w:t>
+      </w:r>
+      <w:proofErr w:type="spellStart"/>
+      <w:r>
+        <w:t>Datasource</w:t>
+      </w:r>
+      <w:proofErr w:type="spellEnd"/>
+      <w:r>
+        <w:t xml:space="preserve"> changes</w:t>
+      </w:r>
+      <w:bookmarkEnd w:id="41"/>
     </w:p>
     <w:p>
       <w:r>
         <w:t xml:space="preserve">The </w:t>
       </w:r>
-      <w:r>
-        <w:t xml:space="preserve">MapViewer Datasource needs to be updated to replace the current user </w:t>
+      <w:proofErr w:type="spellStart"/>
+      <w:r>
+        <w:t>MapViewer</w:t>
+      </w:r>
+      <w:proofErr w:type="spellEnd"/>
+      <w:r>
+        <w:t xml:space="preserve"> </w:t>
+      </w:r>
+      <w:proofErr w:type="spellStart"/>
+      <w:r>
+        <w:t>Datasource</w:t>
+      </w:r>
+      <w:proofErr w:type="spellEnd"/>
+      <w:r>
+        <w:t xml:space="preserve"> needs to be updated to replace the current user </w:t>
       </w:r>
       <w:r>
         <w:t>details</w:t>
       </w:r>
       <w:r>
-        <w:t xml:space="preserve"> to allow for access via the MidTier User. </w:t>
-      </w:r>
-      <w:r>
-        <w:t xml:space="preserve">On the Mapviewer Application Server, </w:t>
-      </w:r>
-      <w:r>
-        <w:t>modify the datasource as follows:</w:t>
+        <w:t xml:space="preserve"> to allow for access via the </w:t>
+      </w:r>
+      <w:proofErr w:type="spellStart"/>
+      <w:r>
+        <w:t>MidTier</w:t>
+      </w:r>
+      <w:proofErr w:type="spellEnd"/>
+      <w:r>
+        <w:t xml:space="preserve"> User. </w:t>
+      </w:r>
+      <w:r>
+        <w:t xml:space="preserve">On the </w:t>
+      </w:r>
+      <w:proofErr w:type="spellStart"/>
+      <w:r>
+        <w:t>Mapviewer</w:t>
+      </w:r>
+      <w:proofErr w:type="spellEnd"/>
+      <w:r>
+        <w:t xml:space="preserve"> Application Server, </w:t>
+      </w:r>
+      <w:r>
+        <w:t xml:space="preserve">modify the </w:t>
+      </w:r>
+      <w:proofErr w:type="spellStart"/>
+      <w:r>
+        <w:t>datasource</w:t>
+      </w:r>
+      <w:proofErr w:type="spellEnd"/>
+      <w:r>
+        <w:t xml:space="preserve"> as follows:</w:t>
       </w:r>
     </w:p>
     <w:p/>
@@ -9720,12 +10679,14 @@
         </w:rPr>
         <w:t xml:space="preserve">Oracle </w:t>
       </w:r>
+      <w:proofErr w:type="spellStart"/>
       <w:r>
         <w:rPr>
           <w:b/>
         </w:rPr>
         <w:t>MapViewer</w:t>
       </w:r>
+      <w:proofErr w:type="spellEnd"/>
       <w:r>
         <w:rPr>
           <w:b/>
@@ -9755,8 +10716,13 @@
         <w:t xml:space="preserve"> </w:t>
       </w:r>
       <w:r>
-        <w:t>URL, ie</w:t>
-      </w:r>
+        <w:t xml:space="preserve">URL, </w:t>
+      </w:r>
+      <w:proofErr w:type="spellStart"/>
+      <w:r>
+        <w:t>ie</w:t>
+      </w:r>
+      <w:proofErr w:type="spellEnd"/>
     </w:p>
     <w:p>
       <w:pPr>
@@ -9841,7 +10807,15 @@
         <w:t>Configuration</w:t>
       </w:r>
       <w:r>
-        <w:t>, and edit the appropriate Mapviewer Data Source details as follows:</w:t>
+        <w:t xml:space="preserve">, and edit the appropriate </w:t>
+      </w:r>
+      <w:proofErr w:type="spellStart"/>
+      <w:r>
+        <w:t>Mapviewer</w:t>
+      </w:r>
+      <w:proofErr w:type="spellEnd"/>
+      <w:r>
+        <w:t xml:space="preserve"> Data Source details as follows:</w:t>
       </w:r>
     </w:p>
     <w:p>
@@ -9866,7 +10840,43 @@
           <w:color w:val="548DD4" w:themeColor="text2" w:themeTint="99"/>
           <w:lang w:val="en-IN"/>
         </w:rPr>
-        <w:t xml:space="preserve">&lt;map_data_source name="mvdemo" </w:t>
+        <w:t>&lt;</w:t>
+      </w:r>
+      <w:proofErr w:type="spellStart"/>
+      <w:r>
+        <w:rPr>
+          <w:rFonts w:asciiTheme="minorHAnsi" w:hAnsiTheme="minorHAnsi"/>
+          <w:color w:val="548DD4" w:themeColor="text2" w:themeTint="99"/>
+          <w:lang w:val="en-IN"/>
+        </w:rPr>
+        <w:t>map_data_source</w:t>
+      </w:r>
+      <w:proofErr w:type="spellEnd"/>
+      <w:r>
+        <w:rPr>
+          <w:rFonts w:asciiTheme="minorHAnsi" w:hAnsiTheme="minorHAnsi"/>
+          <w:color w:val="548DD4" w:themeColor="text2" w:themeTint="99"/>
+          <w:lang w:val="en-IN"/>
+        </w:rPr>
+        <w:t xml:space="preserve"> name="</w:t>
+      </w:r>
+      <w:proofErr w:type="spellStart"/>
+      <w:r>
+        <w:rPr>
+          <w:rFonts w:asciiTheme="minorHAnsi" w:hAnsiTheme="minorHAnsi"/>
+          <w:color w:val="548DD4" w:themeColor="text2" w:themeTint="99"/>
+          <w:lang w:val="en-IN"/>
+        </w:rPr>
+        <w:t>mvdemo</w:t>
+      </w:r>
+      <w:proofErr w:type="spellEnd"/>
+      <w:r>
+        <w:rPr>
+          <w:rFonts w:asciiTheme="minorHAnsi" w:hAnsiTheme="minorHAnsi"/>
+          <w:color w:val="548DD4" w:themeColor="text2" w:themeTint="99"/>
+          <w:lang w:val="en-IN"/>
+        </w:rPr>
+        <w:t xml:space="preserve">" </w:t>
       </w:r>
     </w:p>
     <w:p>
@@ -9879,13 +10889,23 @@
           <w:lang w:val="en-IN"/>
         </w:rPr>
       </w:pPr>
+      <w:proofErr w:type="spellStart"/>
       <w:r>
         <w:rPr>
           <w:rFonts w:asciiTheme="minorHAnsi" w:hAnsiTheme="minorHAnsi"/>
           <w:color w:val="548DD4" w:themeColor="text2" w:themeTint="99"/>
           <w:lang w:val="en-IN"/>
         </w:rPr>
-        <w:t xml:space="preserve">jdbc_host="db1.sample.com" </w:t>
+        <w:t>jdbc_host</w:t>
+      </w:r>
+      <w:proofErr w:type="spellEnd"/>
+      <w:r>
+        <w:rPr>
+          <w:rFonts w:asciiTheme="minorHAnsi" w:hAnsiTheme="minorHAnsi"/>
+          <w:color w:val="548DD4" w:themeColor="text2" w:themeTint="99"/>
+          <w:lang w:val="en-IN"/>
+        </w:rPr>
+        <w:t xml:space="preserve">="db1.sample.com" </w:t>
       </w:r>
     </w:p>
     <w:p>
@@ -9898,13 +10918,41 @@
           <w:lang w:val="en-IN"/>
         </w:rPr>
       </w:pPr>
+      <w:proofErr w:type="spellStart"/>
       <w:r>
         <w:rPr>
           <w:rFonts w:asciiTheme="minorHAnsi" w:hAnsiTheme="minorHAnsi"/>
           <w:color w:val="548DD4" w:themeColor="text2" w:themeTint="99"/>
           <w:lang w:val="en-IN"/>
         </w:rPr>
-        <w:t xml:space="preserve">jdbc_sid="orcl" </w:t>
+        <w:t>jdbc_sid</w:t>
+      </w:r>
+      <w:proofErr w:type="spellEnd"/>
+      <w:r>
+        <w:rPr>
+          <w:rFonts w:asciiTheme="minorHAnsi" w:hAnsiTheme="minorHAnsi"/>
+          <w:color w:val="548DD4" w:themeColor="text2" w:themeTint="99"/>
+          <w:lang w:val="en-IN"/>
+        </w:rPr>
+        <w:t>="</w:t>
+      </w:r>
+      <w:proofErr w:type="spellStart"/>
+      <w:r>
+        <w:rPr>
+          <w:rFonts w:asciiTheme="minorHAnsi" w:hAnsiTheme="minorHAnsi"/>
+          <w:color w:val="548DD4" w:themeColor="text2" w:themeTint="99"/>
+          <w:lang w:val="en-IN"/>
+        </w:rPr>
+        <w:t>orcl</w:t>
+      </w:r>
+      <w:proofErr w:type="spellEnd"/>
+      <w:r>
+        <w:rPr>
+          <w:rFonts w:asciiTheme="minorHAnsi" w:hAnsiTheme="minorHAnsi"/>
+          <w:color w:val="548DD4" w:themeColor="text2" w:themeTint="99"/>
+          <w:lang w:val="en-IN"/>
+        </w:rPr>
+        <w:t xml:space="preserve">" </w:t>
       </w:r>
     </w:p>
     <w:p>
@@ -9917,13 +10965,23 @@
           <w:lang w:val="en-IN"/>
         </w:rPr>
       </w:pPr>
+      <w:proofErr w:type="spellStart"/>
       <w:r>
         <w:rPr>
           <w:rFonts w:asciiTheme="minorHAnsi" w:hAnsiTheme="minorHAnsi"/>
           <w:color w:val="548DD4" w:themeColor="text2" w:themeTint="99"/>
           <w:lang w:val="en-IN"/>
         </w:rPr>
-        <w:t xml:space="preserve">jdbc_port="1521" </w:t>
+        <w:t>jdbc_port</w:t>
+      </w:r>
+      <w:proofErr w:type="spellEnd"/>
+      <w:r>
+        <w:rPr>
+          <w:rFonts w:asciiTheme="minorHAnsi" w:hAnsiTheme="minorHAnsi"/>
+          <w:color w:val="548DD4" w:themeColor="text2" w:themeTint="99"/>
+          <w:lang w:val="en-IN"/>
+        </w:rPr>
+        <w:t xml:space="preserve">="1521" </w:t>
       </w:r>
     </w:p>
     <w:p>
@@ -9936,13 +10994,23 @@
           <w:lang w:val="en-IN"/>
         </w:rPr>
       </w:pPr>
+      <w:proofErr w:type="spellStart"/>
       <w:r>
         <w:rPr>
           <w:rFonts w:asciiTheme="minorHAnsi" w:hAnsiTheme="minorHAnsi"/>
           <w:color w:val="548DD4" w:themeColor="text2" w:themeTint="99"/>
           <w:lang w:val="en-IN"/>
         </w:rPr>
-        <w:t>jdbc_user="</w:t>
+        <w:t>jdbc_user</w:t>
+      </w:r>
+      <w:proofErr w:type="spellEnd"/>
+      <w:r>
+        <w:rPr>
+          <w:rFonts w:asciiTheme="minorHAnsi" w:hAnsiTheme="minorHAnsi"/>
+          <w:color w:val="548DD4" w:themeColor="text2" w:themeTint="99"/>
+          <w:lang w:val="en-IN"/>
+        </w:rPr>
+        <w:t>="</w:t>
       </w:r>
       <w:r>
         <w:rPr>
@@ -9950,7 +11018,43 @@
           <w:b/>
           <w:lang w:val="en-IN"/>
         </w:rPr>
-        <w:t>&lt;MidTierUser&gt;[&lt;MapUser&gt;]</w:t>
+        <w:t>&lt;</w:t>
+      </w:r>
+      <w:proofErr w:type="spellStart"/>
+      <w:r>
+        <w:rPr>
+          <w:rFonts w:asciiTheme="minorHAnsi" w:hAnsiTheme="minorHAnsi"/>
+          <w:b/>
+          <w:lang w:val="en-IN"/>
+        </w:rPr>
+        <w:t>MidTierUser</w:t>
+      </w:r>
+      <w:proofErr w:type="spellEnd"/>
+      <w:r>
+        <w:rPr>
+          <w:rFonts w:asciiTheme="minorHAnsi" w:hAnsiTheme="minorHAnsi"/>
+          <w:b/>
+          <w:lang w:val="en-IN"/>
+        </w:rPr>
+        <w:t>&gt;[&lt;</w:t>
+      </w:r>
+      <w:proofErr w:type="spellStart"/>
+      <w:r>
+        <w:rPr>
+          <w:rFonts w:asciiTheme="minorHAnsi" w:hAnsiTheme="minorHAnsi"/>
+          <w:b/>
+          <w:lang w:val="en-IN"/>
+        </w:rPr>
+        <w:t>MapUser</w:t>
+      </w:r>
+      <w:proofErr w:type="spellEnd"/>
+      <w:r>
+        <w:rPr>
+          <w:rFonts w:asciiTheme="minorHAnsi" w:hAnsiTheme="minorHAnsi"/>
+          <w:b/>
+          <w:lang w:val="en-IN"/>
+        </w:rPr>
+        <w:t>&gt;]</w:t>
       </w:r>
       <w:r>
         <w:rPr>
@@ -9971,21 +11075,41 @@
           <w:lang w:val="en-IN"/>
         </w:rPr>
       </w:pPr>
+      <w:proofErr w:type="spellStart"/>
       <w:r>
         <w:rPr>
           <w:rFonts w:asciiTheme="minorHAnsi" w:hAnsiTheme="minorHAnsi"/>
           <w:color w:val="548DD4" w:themeColor="text2" w:themeTint="99"/>
           <w:lang w:val="en-IN"/>
         </w:rPr>
-        <w:t>jdbc_password="</w:t>
-      </w:r>
+        <w:t>jdbc_password</w:t>
+      </w:r>
+      <w:proofErr w:type="spellEnd"/>
       <w:r>
         <w:rPr>
           <w:rFonts w:asciiTheme="minorHAnsi" w:hAnsiTheme="minorHAnsi"/>
+          <w:color w:val="548DD4" w:themeColor="text2" w:themeTint="99"/>
+          <w:lang w:val="en-IN"/>
+        </w:rPr>
+        <w:t>=</w:t>
+      </w:r>
+      <w:proofErr w:type="gramStart"/>
+      <w:r>
+        <w:rPr>
+          <w:rFonts w:asciiTheme="minorHAnsi" w:hAnsiTheme="minorHAnsi"/>
+          <w:color w:val="548DD4" w:themeColor="text2" w:themeTint="99"/>
+          <w:lang w:val="en-IN"/>
+        </w:rPr>
+        <w:t>"</w:t>
+      </w:r>
+      <w:r>
+        <w:rPr>
+          <w:rFonts w:asciiTheme="minorHAnsi" w:hAnsiTheme="minorHAnsi"/>
           <w:lang w:val="en-IN"/>
         </w:rPr>
         <w:t>!</w:t>
       </w:r>
+      <w:proofErr w:type="spellStart"/>
       <w:r>
         <w:rPr>
           <w:rFonts w:asciiTheme="minorHAnsi" w:hAnsiTheme="minorHAnsi"/>
@@ -9994,6 +11118,8 @@
         </w:rPr>
         <w:t>MidTierPassword</w:t>
       </w:r>
+      <w:proofErr w:type="spellEnd"/>
+      <w:proofErr w:type="gramEnd"/>
       <w:r>
         <w:rPr>
           <w:rFonts w:asciiTheme="minorHAnsi" w:hAnsiTheme="minorHAnsi"/>
@@ -10013,13 +11139,23 @@
           <w:lang w:val="en-IN"/>
         </w:rPr>
       </w:pPr>
+      <w:proofErr w:type="spellStart"/>
       <w:r>
         <w:rPr>
           <w:rFonts w:asciiTheme="minorHAnsi" w:hAnsiTheme="minorHAnsi"/>
           <w:color w:val="548DD4" w:themeColor="text2" w:themeTint="99"/>
           <w:lang w:val="en-IN"/>
         </w:rPr>
-        <w:t xml:space="preserve">jdbc_mode="thin" </w:t>
+        <w:t>jdbc_mode</w:t>
+      </w:r>
+      <w:proofErr w:type="spellEnd"/>
+      <w:r>
+        <w:rPr>
+          <w:rFonts w:asciiTheme="minorHAnsi" w:hAnsiTheme="minorHAnsi"/>
+          <w:color w:val="548DD4" w:themeColor="text2" w:themeTint="99"/>
+          <w:lang w:val="en-IN"/>
+        </w:rPr>
+        <w:t xml:space="preserve">="thin" </w:t>
       </w:r>
     </w:p>
     <w:p>
@@ -10032,13 +11168,23 @@
           <w:lang w:val="en-IN"/>
         </w:rPr>
       </w:pPr>
+      <w:proofErr w:type="spellStart"/>
       <w:r>
         <w:rPr>
           <w:rFonts w:asciiTheme="minorHAnsi" w:hAnsiTheme="minorHAnsi"/>
           <w:color w:val="548DD4" w:themeColor="text2" w:themeTint="99"/>
           <w:lang w:val="en-IN"/>
         </w:rPr>
-        <w:t xml:space="preserve">number_of_mappers="21" </w:t>
+        <w:t>number_of_mappers</w:t>
+      </w:r>
+      <w:proofErr w:type="spellEnd"/>
+      <w:r>
+        <w:rPr>
+          <w:rFonts w:asciiTheme="minorHAnsi" w:hAnsiTheme="minorHAnsi"/>
+          <w:color w:val="548DD4" w:themeColor="text2" w:themeTint="99"/>
+          <w:lang w:val="en-IN"/>
+        </w:rPr>
+        <w:t xml:space="preserve">="21" </w:t>
       </w:r>
     </w:p>
     <w:p>
@@ -10051,13 +11197,23 @@
           <w:lang w:val="en-IN"/>
         </w:rPr>
       </w:pPr>
+      <w:proofErr w:type="spellStart"/>
       <w:r>
         <w:rPr>
           <w:rFonts w:asciiTheme="minorHAnsi" w:hAnsiTheme="minorHAnsi"/>
           <w:color w:val="548DD4" w:themeColor="text2" w:themeTint="99"/>
           <w:lang w:val="en-IN"/>
         </w:rPr>
-        <w:t xml:space="preserve">max_connections="100" </w:t>
+        <w:t>max_connections</w:t>
+      </w:r>
+      <w:proofErr w:type="spellEnd"/>
+      <w:r>
+        <w:rPr>
+          <w:rFonts w:asciiTheme="minorHAnsi" w:hAnsiTheme="minorHAnsi"/>
+          <w:color w:val="548DD4" w:themeColor="text2" w:themeTint="99"/>
+          <w:lang w:val="en-IN"/>
+        </w:rPr>
+        <w:t xml:space="preserve">="100" </w:t>
       </w:r>
     </w:p>
     <w:p>
@@ -10070,13 +11226,23 @@
           <w:lang w:val="en-IN"/>
         </w:rPr>
       </w:pPr>
+      <w:proofErr w:type="spellStart"/>
       <w:r>
         <w:rPr>
           <w:rFonts w:asciiTheme="minorHAnsi" w:hAnsiTheme="minorHAnsi"/>
           <w:color w:val="548DD4" w:themeColor="text2" w:themeTint="99"/>
           <w:lang w:val="en-IN"/>
         </w:rPr>
-        <w:t xml:space="preserve">allow_jdbc_theme_based_foi="false" </w:t>
+        <w:t>allow_jdbc_theme_based_foi</w:t>
+      </w:r>
+      <w:proofErr w:type="spellEnd"/>
+      <w:r>
+        <w:rPr>
+          <w:rFonts w:asciiTheme="minorHAnsi" w:hAnsiTheme="minorHAnsi"/>
+          <w:color w:val="548DD4" w:themeColor="text2" w:themeTint="99"/>
+          <w:lang w:val="en-IN"/>
+        </w:rPr>
+        <w:t xml:space="preserve">="false" </w:t>
       </w:r>
     </w:p>
     <w:p>
@@ -10108,6 +11274,7 @@
           <w:lang w:val="en-IN"/>
         </w:rPr>
       </w:pPr>
+      <w:proofErr w:type="spellStart"/>
       <w:r>
         <w:rPr>
           <w:rFonts w:asciiTheme="minorHAnsi" w:hAnsiTheme="minorHAnsi"/>
@@ -10115,8 +11282,18 @@
           <w:lang w:val="en-IN"/>
         </w:rPr>
         <w:lastRenderedPageBreak/>
-        <w:t>plsql_package="</w:t>
-      </w:r>
+        <w:t>plsql_package</w:t>
+      </w:r>
+      <w:proofErr w:type="spellEnd"/>
+      <w:r>
+        <w:rPr>
+          <w:rFonts w:asciiTheme="minorHAnsi" w:hAnsiTheme="minorHAnsi"/>
+          <w:color w:val="548DD4" w:themeColor="text2" w:themeTint="99"/>
+          <w:lang w:val="en-IN"/>
+        </w:rPr>
+        <w:t>="</w:t>
+      </w:r>
+      <w:proofErr w:type="spellStart"/>
       <w:r>
         <w:rPr>
           <w:rFonts w:asciiTheme="minorHAnsi" w:hAnsiTheme="minorHAnsi"/>
@@ -10126,6 +11303,7 @@
         </w:rPr>
         <w:t>web_user_info</w:t>
       </w:r>
+      <w:proofErr w:type="spellEnd"/>
       <w:r>
         <w:rPr>
           <w:rFonts w:asciiTheme="minorHAnsi" w:hAnsiTheme="minorHAnsi"/>
@@ -10145,13 +11323,23 @@
           <w:lang w:val="en-IN"/>
         </w:rPr>
       </w:pPr>
+      <w:proofErr w:type="spellStart"/>
       <w:r>
         <w:rPr>
           <w:rFonts w:asciiTheme="minorHAnsi" w:hAnsiTheme="minorHAnsi"/>
           <w:color w:val="548DD4" w:themeColor="text2" w:themeTint="99"/>
           <w:lang w:val="en-IN"/>
         </w:rPr>
-        <w:t>web_user_type="</w:t>
+        <w:t>web_user_type</w:t>
+      </w:r>
+      <w:proofErr w:type="spellEnd"/>
+      <w:r>
+        <w:rPr>
+          <w:rFonts w:asciiTheme="minorHAnsi" w:hAnsiTheme="minorHAnsi"/>
+          <w:color w:val="548DD4" w:themeColor="text2" w:themeTint="99"/>
+          <w:lang w:val="en-IN"/>
+        </w:rPr>
+        <w:t>="</w:t>
       </w:r>
       <w:r>
         <w:rPr>
@@ -10249,7 +11437,27 @@
                 <w:sz w:val="20"/>
                 <w:szCs w:val="20"/>
               </w:rPr>
-              <w:t>&lt;MapUser&gt;</w:t>
+              <w:t>&lt;</w:t>
+            </w:r>
+            <w:proofErr w:type="spellStart"/>
+            <w:r>
+              <w:rPr>
+                <w:bCs w:val="0"/>
+                <w:color w:val="auto"/>
+                <w:sz w:val="20"/>
+                <w:szCs w:val="20"/>
+              </w:rPr>
+              <w:t>MapUser</w:t>
+            </w:r>
+            <w:proofErr w:type="spellEnd"/>
+            <w:r>
+              <w:rPr>
+                <w:bCs w:val="0"/>
+                <w:color w:val="auto"/>
+                <w:sz w:val="20"/>
+                <w:szCs w:val="20"/>
+              </w:rPr>
+              <w:t>&gt;</w:t>
             </w:r>
             <w:r>
               <w:rPr>
@@ -10298,7 +11506,29 @@
                 <w:sz w:val="20"/>
                 <w:szCs w:val="20"/>
               </w:rPr>
-              <w:t xml:space="preserve">User currently defined for jdbc_user in </w:t>
+              <w:t xml:space="preserve">User currently defined for </w:t>
+            </w:r>
+            <w:proofErr w:type="spellStart"/>
+            <w:r>
+              <w:rPr>
+                <w:b w:val="0"/>
+                <w:bCs w:val="0"/>
+                <w:color w:val="548DD4" w:themeColor="text2" w:themeTint="99"/>
+                <w:sz w:val="20"/>
+                <w:szCs w:val="20"/>
+              </w:rPr>
+              <w:t>jdbc_user</w:t>
+            </w:r>
+            <w:proofErr w:type="spellEnd"/>
+            <w:r>
+              <w:rPr>
+                <w:b w:val="0"/>
+                <w:bCs w:val="0"/>
+                <w:color w:val="548DD4" w:themeColor="text2" w:themeTint="99"/>
+                <w:sz w:val="20"/>
+                <w:szCs w:val="20"/>
+              </w:rPr>
+              <w:t xml:space="preserve"> in </w:t>
             </w:r>
             <w:r>
               <w:rPr>
@@ -10412,7 +11642,27 @@
                 <w:sz w:val="20"/>
                 <w:szCs w:val="20"/>
               </w:rPr>
-              <w:t>&lt;MidtierUser&gt;</w:t>
+              <w:t>&lt;</w:t>
+            </w:r>
+            <w:proofErr w:type="spellStart"/>
+            <w:r>
+              <w:rPr>
+                <w:bCs w:val="0"/>
+                <w:color w:val="auto"/>
+                <w:sz w:val="20"/>
+                <w:szCs w:val="20"/>
+              </w:rPr>
+              <w:t>MidtierUser</w:t>
+            </w:r>
+            <w:proofErr w:type="spellEnd"/>
+            <w:r>
+              <w:rPr>
+                <w:bCs w:val="0"/>
+                <w:color w:val="auto"/>
+                <w:sz w:val="20"/>
+                <w:szCs w:val="20"/>
+              </w:rPr>
+              <w:t>&gt;</w:t>
             </w:r>
             <w:r>
               <w:rPr>
@@ -10451,13 +11701,23 @@
                 <w:szCs w:val="20"/>
               </w:rPr>
             </w:pPr>
+            <w:proofErr w:type="spellStart"/>
             <w:r>
               <w:rPr>
                 <w:color w:val="548DD4" w:themeColor="text2" w:themeTint="99"/>
                 <w:sz w:val="20"/>
                 <w:szCs w:val="20"/>
               </w:rPr>
-              <w:t xml:space="preserve">MidTier User defined in </w:t>
+              <w:t>MidTier</w:t>
+            </w:r>
+            <w:proofErr w:type="spellEnd"/>
+            <w:r>
+              <w:rPr>
+                <w:color w:val="548DD4" w:themeColor="text2" w:themeTint="99"/>
+                <w:sz w:val="20"/>
+                <w:szCs w:val="20"/>
+              </w:rPr>
+              <w:t xml:space="preserve"> User defined in </w:t>
             </w:r>
             <w:r>
               <w:rPr>
@@ -10527,6 +11787,7 @@
                 <w:szCs w:val="20"/>
               </w:rPr>
             </w:pPr>
+            <w:proofErr w:type="spellStart"/>
             <w:r>
               <w:rPr>
                 <w:bCs w:val="0"/>
@@ -10536,6 +11797,7 @@
               </w:rPr>
               <w:t>MidTierPassword</w:t>
             </w:r>
+            <w:proofErr w:type="spellEnd"/>
             <w:r>
               <w:rPr>
                 <w:rFonts w:asciiTheme="minorHAnsi" w:hAnsiTheme="minorHAnsi"/>
@@ -10577,7 +11839,25 @@
                 <w:sz w:val="20"/>
                 <w:szCs w:val="20"/>
               </w:rPr>
-              <w:t>Password defined for MidTier User</w:t>
+              <w:t xml:space="preserve">Password defined for </w:t>
+            </w:r>
+            <w:proofErr w:type="spellStart"/>
+            <w:r>
+              <w:rPr>
+                <w:color w:val="548DD4" w:themeColor="text2" w:themeTint="99"/>
+                <w:sz w:val="20"/>
+                <w:szCs w:val="20"/>
+              </w:rPr>
+              <w:t>MidTier</w:t>
+            </w:r>
+            <w:proofErr w:type="spellEnd"/>
+            <w:r>
+              <w:rPr>
+                <w:color w:val="548DD4" w:themeColor="text2" w:themeTint="99"/>
+                <w:sz w:val="20"/>
+                <w:szCs w:val="20"/>
+              </w:rPr>
+              <w:t xml:space="preserve"> User</w:t>
             </w:r>
           </w:p>
           <w:p>
@@ -10637,7 +11917,7 @@
       <w:pPr>
         <w:pStyle w:val="Heading1"/>
       </w:pPr>
-      <w:bookmarkStart w:id="41" w:name="_Toc32585143"/>
+      <w:bookmarkStart w:id="42" w:name="_Toc32585143"/>
       <w:r>
         <w:lastRenderedPageBreak/>
         <w:t xml:space="preserve">New </w:t>
@@ -10648,7 +11928,7 @@
       <w:r>
         <w:t>Forms</w:t>
       </w:r>
-      <w:bookmarkEnd w:id="41"/>
+      <w:bookmarkEnd w:id="42"/>
       <w:r>
         <w:t xml:space="preserve"> </w:t>
       </w:r>
@@ -10660,18 +11940,18 @@
           <w:lang w:val="en-IN"/>
         </w:rPr>
       </w:pPr>
-      <w:bookmarkStart w:id="42" w:name="_Ref522871525"/>
-      <w:bookmarkStart w:id="43" w:name="_Ref522874932"/>
-      <w:bookmarkStart w:id="44" w:name="_Toc32585144"/>
+      <w:bookmarkStart w:id="43" w:name="_Ref522871525"/>
+      <w:bookmarkStart w:id="44" w:name="_Ref522874932"/>
+      <w:bookmarkStart w:id="45" w:name="_Toc32585144"/>
       <w:r>
         <w:rPr>
           <w:lang w:val="en-IN"/>
         </w:rPr>
         <w:t>HIGENC – Exor Encryption Form</w:t>
       </w:r>
-      <w:bookmarkEnd w:id="42"/>
       <w:bookmarkEnd w:id="43"/>
       <w:bookmarkEnd w:id="44"/>
+      <w:bookmarkEnd w:id="45"/>
     </w:p>
     <w:p>
       <w:pPr>
@@ -10680,14 +11960,14 @@
           <w:lang w:val="en-IN"/>
         </w:rPr>
       </w:pPr>
-      <w:bookmarkStart w:id="45" w:name="_Ref476312622"/>
+      <w:bookmarkStart w:id="46" w:name="_Ref476312622"/>
       <w:r>
         <w:rPr>
           <w:lang w:val="en-IN"/>
         </w:rPr>
         <w:t>Overview</w:t>
       </w:r>
-      <w:bookmarkEnd w:id="45"/>
+      <w:bookmarkEnd w:id="46"/>
     </w:p>
     <w:p>
       <w:pPr>
@@ -10725,12 +12005,14 @@
         </w:rPr>
         <w:t xml:space="preserve">the </w:t>
       </w:r>
+      <w:proofErr w:type="spellStart"/>
       <w:r>
         <w:rPr>
           <w:lang w:val="en-IN"/>
         </w:rPr>
         <w:t>MidTier</w:t>
       </w:r>
+      <w:proofErr w:type="spellEnd"/>
       <w:r>
         <w:rPr>
           <w:lang w:val="en-IN"/>
@@ -10747,7 +12029,21 @@
         <w:rPr>
           <w:lang w:val="en-IN"/>
         </w:rPr>
-        <w:t>, i.e:</w:t>
+        <w:t xml:space="preserve">, </w:t>
+      </w:r>
+      <w:proofErr w:type="spellStart"/>
+      <w:r>
+        <w:rPr>
+          <w:lang w:val="en-IN"/>
+        </w:rPr>
+        <w:t>i.e</w:t>
+      </w:r>
+      <w:proofErr w:type="spellEnd"/>
+      <w:r>
+        <w:rPr>
+          <w:lang w:val="en-IN"/>
+        </w:rPr>
+        <w:t>:</w:t>
       </w:r>
     </w:p>
     <w:p>
@@ -10770,8 +12066,9 @@
           <w:szCs w:val="20"/>
           <w:lang w:val="en-US"/>
         </w:rPr>
-        <w:t>&lt;MidTier</w:t>
-      </w:r>
+        <w:t>&lt;</w:t>
+      </w:r>
+      <w:proofErr w:type="spellStart"/>
       <w:r>
         <w:rPr>
           <w:rFonts w:ascii="Calibri" w:eastAsiaTheme="minorHAnsi" w:hAnsi="Calibri" w:cstheme="minorBidi"/>
@@ -10779,7 +12076,7 @@
           <w:szCs w:val="20"/>
           <w:lang w:val="en-US"/>
         </w:rPr>
-        <w:t>U</w:t>
+        <w:t>MidTier</w:t>
       </w:r>
       <w:r>
         <w:rPr>
@@ -10788,7 +12085,46 @@
           <w:szCs w:val="20"/>
           <w:lang w:val="en-US"/>
         </w:rPr>
-        <w:t>ser&gt;/&lt;MidTierPassword&gt;@&lt;</w:t>
+        <w:t>U</w:t>
+      </w:r>
+      <w:r>
+        <w:rPr>
+          <w:rFonts w:ascii="Calibri" w:eastAsiaTheme="minorHAnsi" w:hAnsi="Calibri" w:cstheme="minorBidi"/>
+          <w:color w:val="548DD4" w:themeColor="text2" w:themeTint="99"/>
+          <w:szCs w:val="20"/>
+          <w:lang w:val="en-US"/>
+        </w:rPr>
+        <w:t>ser</w:t>
+      </w:r>
+      <w:proofErr w:type="spellEnd"/>
+      <w:r>
+        <w:rPr>
+          <w:rFonts w:ascii="Calibri" w:eastAsiaTheme="minorHAnsi" w:hAnsi="Calibri" w:cstheme="minorBidi"/>
+          <w:color w:val="548DD4" w:themeColor="text2" w:themeTint="99"/>
+          <w:szCs w:val="20"/>
+          <w:lang w:val="en-US"/>
+        </w:rPr>
+        <w:t>&gt;/&lt;</w:t>
+      </w:r>
+      <w:proofErr w:type="spellStart"/>
+      <w:r>
+        <w:rPr>
+          <w:rFonts w:ascii="Calibri" w:eastAsiaTheme="minorHAnsi" w:hAnsi="Calibri" w:cstheme="minorBidi"/>
+          <w:color w:val="548DD4" w:themeColor="text2" w:themeTint="99"/>
+          <w:szCs w:val="20"/>
+          <w:lang w:val="en-US"/>
+        </w:rPr>
+        <w:t>MidTierPassword</w:t>
+      </w:r>
+      <w:proofErr w:type="spellEnd"/>
+      <w:r>
+        <w:rPr>
+          <w:rFonts w:ascii="Calibri" w:eastAsiaTheme="minorHAnsi" w:hAnsi="Calibri" w:cstheme="minorBidi"/>
+          <w:color w:val="548DD4" w:themeColor="text2" w:themeTint="99"/>
+          <w:szCs w:val="20"/>
+          <w:lang w:val="en-US"/>
+        </w:rPr>
+        <w:t>&gt;@&lt;</w:t>
       </w:r>
       <w:r>
         <w:rPr>
@@ -11061,7 +12397,21 @@
         <w:rPr>
           <w:lang w:val="en-IN"/>
         </w:rPr>
-        <w:t xml:space="preserve"> similar to the following:</w:t>
+        <w:t xml:space="preserve"> </w:t>
+      </w:r>
+      <w:proofErr w:type="gramStart"/>
+      <w:r>
+        <w:rPr>
+          <w:lang w:val="en-IN"/>
+        </w:rPr>
+        <w:t>similar to</w:t>
+      </w:r>
+      <w:proofErr w:type="gramEnd"/>
+      <w:r>
+        <w:rPr>
+          <w:lang w:val="en-IN"/>
+        </w:rPr>
+        <w:t xml:space="preserve"> the following:</w:t>
       </w:r>
       <w:r>
         <w:rPr>
@@ -11547,8 +12897,17 @@
           <w:b/>
           <w:lang w:val="en-IN"/>
         </w:rPr>
-        <w:t>Connection String Encryptor</w:t>
-      </w:r>
+        <w:t xml:space="preserve">Connection String </w:t>
+      </w:r>
+      <w:proofErr w:type="spellStart"/>
+      <w:r>
+        <w:rPr>
+          <w:b/>
+          <w:lang w:val="en-IN"/>
+        </w:rPr>
+        <w:t>Encryptor</w:t>
+      </w:r>
+      <w:proofErr w:type="spellEnd"/>
       <w:r>
         <w:rPr>
           <w:lang w:val="en-IN"/>
@@ -11810,7 +13169,7 @@
           <w:lang w:val="en-IN"/>
         </w:rPr>
       </w:pPr>
-      <w:bookmarkStart w:id="46" w:name="_Toc32585145"/>
+      <w:bookmarkStart w:id="47" w:name="_Toc32585145"/>
       <w:r>
         <w:rPr>
           <w:lang w:val="en-IN"/>
@@ -11818,7 +13177,7 @@
         <w:lastRenderedPageBreak/>
         <w:t>HIGSSO – Exor SSO Form</w:t>
       </w:r>
-      <w:bookmarkEnd w:id="46"/>
+      <w:bookmarkEnd w:id="47"/>
     </w:p>
     <w:p>
       <w:pPr>
@@ -11896,7 +13255,15 @@
         <w:ind w:left="284"/>
       </w:pPr>
       <w:r>
-        <w:t>Note: This is similar to existing URLs, but where the username/password may have been used previously, this is no longer required</w:t>
+        <w:t xml:space="preserve">Note: This is </w:t>
+      </w:r>
+      <w:proofErr w:type="gramStart"/>
+      <w:r>
+        <w:t>similar to</w:t>
+      </w:r>
+      <w:proofErr w:type="gramEnd"/>
+      <w:r>
+        <w:t xml:space="preserve"> existing URLs, but where the username/password may have been used previously, this is no longer required</w:t>
       </w:r>
       <w:r>
         <w:t>. If the username and password are provided, as they are currently, this will have no effect.</w:t>
@@ -11909,14 +13276,14 @@
           <w:lang w:val="en-IN"/>
         </w:rPr>
       </w:pPr>
-      <w:bookmarkStart w:id="47" w:name="_Ref478730910"/>
+      <w:bookmarkStart w:id="48" w:name="_Ref478730910"/>
       <w:r>
         <w:rPr>
           <w:lang w:val="en-IN"/>
         </w:rPr>
         <w:t>Identity Provider’s Login Screen</w:t>
       </w:r>
-      <w:bookmarkEnd w:id="47"/>
+      <w:bookmarkEnd w:id="48"/>
     </w:p>
     <w:p>
       <w:pPr>
@@ -12151,14 +13518,14 @@
           <w:lang w:val="en-IN"/>
         </w:rPr>
       </w:pPr>
-      <w:bookmarkStart w:id="48" w:name="_Ref476641404"/>
+      <w:bookmarkStart w:id="49" w:name="_Ref476641404"/>
       <w:r>
         <w:rPr>
           <w:lang w:val="en-IN"/>
         </w:rPr>
         <w:t>Error Handling</w:t>
       </w:r>
-      <w:bookmarkEnd w:id="48"/>
+      <w:bookmarkEnd w:id="49"/>
     </w:p>
     <w:p>
       <w:pPr>
@@ -12472,7 +13839,7 @@
           <w:szCs w:val="28"/>
         </w:rPr>
       </w:pPr>
-      <w:bookmarkStart w:id="49" w:name="_Ref476232898"/>
+      <w:bookmarkStart w:id="50" w:name="_Ref476232898"/>
       <w:r>
         <w:br w:type="page"/>
       </w:r>
@@ -12481,7 +13848,7 @@
       <w:pPr>
         <w:pStyle w:val="Heading2"/>
       </w:pPr>
-      <w:bookmarkStart w:id="50" w:name="_Toc32585146"/>
+      <w:bookmarkStart w:id="51" w:name="_Toc32585146"/>
       <w:r>
         <w:lastRenderedPageBreak/>
         <w:t xml:space="preserve">Oracle </w:t>
@@ -12489,16 +13856,21 @@
       <w:r>
         <w:t>Forms Configuration</w:t>
       </w:r>
+      <w:bookmarkEnd w:id="51"/>
+    </w:p>
+    <w:p>
+      <w:pPr>
+        <w:pStyle w:val="Heading3"/>
+      </w:pPr>
+      <w:r>
+        <w:t xml:space="preserve">Update </w:t>
+      </w:r>
+      <w:proofErr w:type="spellStart"/>
+      <w:r>
+        <w:t>fomsweb.cfg</w:t>
+      </w:r>
       <w:bookmarkEnd w:id="50"/>
-    </w:p>
-    <w:p>
-      <w:pPr>
-        <w:pStyle w:val="Heading3"/>
-      </w:pPr>
-      <w:r>
-        <w:t>Update fomsweb.cfg</w:t>
-      </w:r>
-      <w:bookmarkEnd w:id="49"/>
+      <w:proofErr w:type="spellEnd"/>
     </w:p>
     <w:p>
       <w:pPr>
@@ -12565,6 +13937,7 @@
         </w:rPr>
         <w:t xml:space="preserve"> page. From the </w:t>
       </w:r>
+      <w:proofErr w:type="gramStart"/>
       <w:r>
         <w:rPr>
           <w:b/>
@@ -12572,6 +13945,7 @@
         </w:rPr>
         <w:t>forms</w:t>
       </w:r>
+      <w:proofErr w:type="gramEnd"/>
       <w:r>
         <w:rPr>
           <w:lang w:val="en-IN"/>
@@ -12692,7 +14066,21 @@
         <w:rPr>
           <w:lang w:val="en-IN"/>
         </w:rPr>
-        <w:t xml:space="preserve"> value to higsso.fmx </w:t>
+        <w:t xml:space="preserve"> value to </w:t>
+      </w:r>
+      <w:proofErr w:type="spellStart"/>
+      <w:r>
+        <w:rPr>
+          <w:lang w:val="en-IN"/>
+        </w:rPr>
+        <w:t>higsso.fmx</w:t>
+      </w:r>
+      <w:proofErr w:type="spellEnd"/>
+      <w:r>
+        <w:rPr>
+          <w:lang w:val="en-IN"/>
+        </w:rPr>
+        <w:t xml:space="preserve"> </w:t>
       </w:r>
     </w:p>
     <w:p>
@@ -13138,27 +14526,27 @@
       <w:pPr>
         <w:pStyle w:val="Heading1"/>
       </w:pPr>
-      <w:bookmarkStart w:id="51" w:name="_Ref476640277"/>
-      <w:bookmarkStart w:id="52" w:name="_Toc32585147"/>
+      <w:bookmarkStart w:id="52" w:name="_Ref476640277"/>
+      <w:bookmarkStart w:id="53" w:name="_Toc32585147"/>
       <w:r>
         <w:lastRenderedPageBreak/>
         <w:t>Logging</w:t>
       </w:r>
-      <w:bookmarkEnd w:id="51"/>
       <w:bookmarkEnd w:id="52"/>
+      <w:bookmarkEnd w:id="53"/>
     </w:p>
     <w:p>
       <w:pPr>
         <w:pStyle w:val="Heading2"/>
       </w:pPr>
-      <w:bookmarkStart w:id="53" w:name="_Toc32585148"/>
+      <w:bookmarkStart w:id="54" w:name="_Toc32585148"/>
       <w:r>
         <w:t>Configuring log</w:t>
       </w:r>
       <w:r>
         <w:t>ging</w:t>
       </w:r>
-      <w:bookmarkEnd w:id="53"/>
+      <w:bookmarkEnd w:id="54"/>
       <w:r>
         <w:t xml:space="preserve"> </w:t>
       </w:r>
@@ -13574,6 +14962,7 @@
                 <w:lang w:val="en-IN" w:eastAsia="en-IN"/>
               </w:rPr>
             </w:pPr>
+            <w:proofErr w:type="gramStart"/>
             <w:r>
               <w:rPr>
                 <w:rFonts w:ascii="Calibri" w:hAnsi="Calibri"/>
@@ -13582,7 +14971,18 @@
                 <w:szCs w:val="18"/>
                 <w:lang w:val="en-IN" w:eastAsia="en-IN"/>
               </w:rPr>
-              <w:t>log4j.appender.file.File</w:t>
+              <w:t>log4j.appender.file</w:t>
+            </w:r>
+            <w:proofErr w:type="gramEnd"/>
+            <w:r>
+              <w:rPr>
+                <w:rFonts w:ascii="Calibri" w:hAnsi="Calibri"/>
+                <w:color w:val="000000"/>
+                <w:sz w:val="18"/>
+                <w:szCs w:val="18"/>
+                <w:lang w:val="en-IN" w:eastAsia="en-IN"/>
+              </w:rPr>
+              <w:t>.File</w:t>
             </w:r>
           </w:p>
         </w:tc>
@@ -13683,6 +15083,7 @@
                 <w:lang w:val="en-IN" w:eastAsia="en-IN"/>
               </w:rPr>
             </w:pPr>
+            <w:proofErr w:type="gramStart"/>
             <w:r>
               <w:rPr>
                 <w:rFonts w:ascii="Calibri" w:hAnsi="Calibri"/>
@@ -13691,7 +15092,18 @@
                 <w:szCs w:val="18"/>
                 <w:lang w:val="en-IN" w:eastAsia="en-IN"/>
               </w:rPr>
-              <w:t>log4j.appender.file.MaxFileSize</w:t>
+              <w:t>log4j.appender.file</w:t>
+            </w:r>
+            <w:proofErr w:type="gramEnd"/>
+            <w:r>
+              <w:rPr>
+                <w:rFonts w:ascii="Calibri" w:hAnsi="Calibri"/>
+                <w:color w:val="000000"/>
+                <w:sz w:val="18"/>
+                <w:szCs w:val="18"/>
+                <w:lang w:val="en-IN" w:eastAsia="en-IN"/>
+              </w:rPr>
+              <w:t>.MaxFileSize</w:t>
             </w:r>
           </w:p>
         </w:tc>
@@ -13792,6 +15204,7 @@
                 <w:lang w:val="en-IN" w:eastAsia="en-IN"/>
               </w:rPr>
             </w:pPr>
+            <w:proofErr w:type="gramStart"/>
             <w:r>
               <w:rPr>
                 <w:rFonts w:ascii="Calibri" w:hAnsi="Calibri"/>
@@ -13800,7 +15213,18 @@
                 <w:szCs w:val="18"/>
                 <w:lang w:val="en-IN" w:eastAsia="en-IN"/>
               </w:rPr>
-              <w:t>log4j.appender.file.MaxBackupIndex</w:t>
+              <w:t>log4j.appender.file</w:t>
+            </w:r>
+            <w:proofErr w:type="gramEnd"/>
+            <w:r>
+              <w:rPr>
+                <w:rFonts w:ascii="Calibri" w:hAnsi="Calibri"/>
+                <w:color w:val="000000"/>
+                <w:sz w:val="18"/>
+                <w:szCs w:val="18"/>
+                <w:lang w:val="en-IN" w:eastAsia="en-IN"/>
+              </w:rPr>
+              <w:t>.MaxBackupIndex</w:t>
             </w:r>
           </w:p>
         </w:tc>
@@ -14008,7 +15432,21 @@
         <w:rPr>
           <w:b/>
         </w:rPr>
-        <w:t xml:space="preserve"> separated by a ‘ ‘ (</w:t>
+        <w:t xml:space="preserve"> separated by a </w:t>
+      </w:r>
+      <w:proofErr w:type="gramStart"/>
+      <w:r>
+        <w:rPr>
+          <w:b/>
+        </w:rPr>
+        <w:t>‘ ‘</w:t>
+      </w:r>
+      <w:proofErr w:type="gramEnd"/>
+      <w:r>
+        <w:rPr>
+          <w:b/>
+        </w:rPr>
+        <w:t xml:space="preserve"> (</w:t>
       </w:r>
       <w:r>
         <w:rPr>
@@ -14116,6 +15554,7 @@
         </w:rPr>
         <w:t xml:space="preserve"> page. From the </w:t>
       </w:r>
+      <w:proofErr w:type="gramStart"/>
       <w:r>
         <w:rPr>
           <w:b/>
@@ -14123,6 +15562,7 @@
         </w:rPr>
         <w:t>forms</w:t>
       </w:r>
+      <w:proofErr w:type="gramEnd"/>
       <w:r>
         <w:rPr>
           <w:lang w:val="en-IN"/>
@@ -14545,11 +15985,11 @@
       <w:pPr>
         <w:pStyle w:val="Heading2"/>
       </w:pPr>
-      <w:bookmarkStart w:id="54" w:name="_Toc32585149"/>
+      <w:bookmarkStart w:id="55" w:name="_Toc32585149"/>
       <w:r>
         <w:t>Exception Logging</w:t>
       </w:r>
-      <w:bookmarkEnd w:id="54"/>
+      <w:bookmarkEnd w:id="55"/>
     </w:p>
     <w:p>
       <w:r>
@@ -14671,12 +16111,14 @@
       <w:r>
         <w:t xml:space="preserve">n the </w:t>
       </w:r>
+      <w:proofErr w:type="spellStart"/>
       <w:r>
         <w:rPr>
           <w:b/>
         </w:rPr>
         <w:t>higsso</w:t>
       </w:r>
+      <w:proofErr w:type="spellEnd"/>
       <w:r>
         <w:t xml:space="preserve"> form. </w:t>
       </w:r>
@@ -14787,16 +16229,16 @@
       <w:pPr>
         <w:pStyle w:val="Heading1"/>
       </w:pPr>
-      <w:bookmarkStart w:id="55" w:name="_Ref469996131"/>
-      <w:bookmarkStart w:id="56" w:name="_Toc478637182"/>
-      <w:bookmarkStart w:id="57" w:name="_Toc32585150"/>
+      <w:bookmarkStart w:id="56" w:name="_Ref469996131"/>
+      <w:bookmarkStart w:id="57" w:name="_Toc478637182"/>
+      <w:bookmarkStart w:id="58" w:name="_Toc32585150"/>
       <w:r>
         <w:lastRenderedPageBreak/>
         <w:t>Auto-generated Password Reset Process</w:t>
       </w:r>
-      <w:bookmarkEnd w:id="55"/>
       <w:bookmarkEnd w:id="56"/>
       <w:bookmarkEnd w:id="57"/>
+      <w:bookmarkEnd w:id="58"/>
     </w:p>
     <w:p>
       <w:r>
@@ -14879,7 +16321,7 @@
       <w:pPr>
         <w:pStyle w:val="Heading1"/>
       </w:pPr>
-      <w:bookmarkStart w:id="58" w:name="_Toc32585151"/>
+      <w:bookmarkStart w:id="59" w:name="_Toc32585151"/>
       <w:r>
         <w:lastRenderedPageBreak/>
         <w:t xml:space="preserve">User </w:t>
@@ -14887,7 +16329,7 @@
       <w:r>
         <w:t>Migration</w:t>
       </w:r>
-      <w:bookmarkEnd w:id="58"/>
+      <w:bookmarkEnd w:id="59"/>
     </w:p>
     <w:p>
       <w:pPr>
@@ -14898,13 +16340,13 @@
         </w:tabs>
         <w:ind w:left="576" w:hanging="576"/>
       </w:pPr>
-      <w:bookmarkStart w:id="59" w:name="_Toc478637178"/>
-      <w:bookmarkStart w:id="60" w:name="_Toc32585152"/>
+      <w:bookmarkStart w:id="60" w:name="_Toc478637178"/>
+      <w:bookmarkStart w:id="61" w:name="_Toc32585152"/>
       <w:r>
         <w:t>Enabling User Authentication via IMS</w:t>
       </w:r>
-      <w:bookmarkEnd w:id="59"/>
       <w:bookmarkEnd w:id="60"/>
+      <w:bookmarkEnd w:id="61"/>
     </w:p>
     <w:p>
       <w:r>
@@ -14959,11 +16401,19 @@
       <w:r>
         <w:t xml:space="preserve">the </w:t>
       </w:r>
+      <w:proofErr w:type="spellStart"/>
       <w:r>
         <w:rPr>
           <w:b/>
         </w:rPr>
-        <w:t xml:space="preserve">migrate_users.sql </w:t>
+        <w:t>migrate_users.sql</w:t>
+      </w:r>
+      <w:proofErr w:type="spellEnd"/>
+      <w:r>
+        <w:rPr>
+          <w:b/>
+        </w:rPr>
+        <w:t xml:space="preserve"> </w:t>
       </w:r>
       <w:r>
         <w:t>script has been provided</w:t>
@@ -15007,7 +16457,23 @@
         </w:numPr>
       </w:pPr>
       <w:r>
-        <w:t>There will only be one MidTier User (ie Only one user defined with PROXY_OWNER Role)</w:t>
+        <w:t xml:space="preserve">There will only be one </w:t>
+      </w:r>
+      <w:proofErr w:type="spellStart"/>
+      <w:r>
+        <w:t>MidTier</w:t>
+      </w:r>
+      <w:proofErr w:type="spellEnd"/>
+      <w:r>
+        <w:t xml:space="preserve"> User (</w:t>
+      </w:r>
+      <w:proofErr w:type="spellStart"/>
+      <w:r>
+        <w:t>ie</w:t>
+      </w:r>
+      <w:proofErr w:type="spellEnd"/>
+      <w:r>
+        <w:t xml:space="preserve"> Only one user defined with PROXY_OWNER Role)</w:t>
       </w:r>
     </w:p>
     <w:p>
@@ -15064,11 +16530,19 @@
       <w:r>
         <w:t xml:space="preserve">The </w:t>
       </w:r>
+      <w:proofErr w:type="spellStart"/>
       <w:r>
         <w:rPr>
           <w:b/>
         </w:rPr>
-        <w:t xml:space="preserve">migrate_users.sql </w:t>
+        <w:t>migrate_users.sql</w:t>
+      </w:r>
+      <w:proofErr w:type="spellEnd"/>
+      <w:r>
+        <w:rPr>
+          <w:b/>
+        </w:rPr>
+        <w:t xml:space="preserve"> </w:t>
       </w:r>
       <w:r>
         <w:t xml:space="preserve">script allows for any users that require access via the existing method to be excluded from </w:t>
@@ -15092,11 +16566,33 @@
       <w:r>
         <w:tab/>
       </w:r>
+      <w:proofErr w:type="spellStart"/>
       <w:r>
         <w:rPr>
           <w:color w:val="548DD4" w:themeColor="text2" w:themeTint="99"/>
         </w:rPr>
-        <w:t>lv_exclude_list VARCHAR2(32767) := 'USERNAME1,USERNAME2,USERNAME3';</w:t>
+        <w:t>lv_exclude_list</w:t>
+      </w:r>
+      <w:proofErr w:type="spellEnd"/>
+      <w:r>
+        <w:rPr>
+          <w:color w:val="548DD4" w:themeColor="text2" w:themeTint="99"/>
+        </w:rPr>
+        <w:t xml:space="preserve"> VARCHAR2(32767</w:t>
+      </w:r>
+      <w:proofErr w:type="gramStart"/>
+      <w:r>
+        <w:rPr>
+          <w:color w:val="548DD4" w:themeColor="text2" w:themeTint="99"/>
+        </w:rPr>
+        <w:t>) :</w:t>
+      </w:r>
+      <w:proofErr w:type="gramEnd"/>
+      <w:r>
+        <w:rPr>
+          <w:color w:val="548DD4" w:themeColor="text2" w:themeTint="99"/>
+        </w:rPr>
+        <w:t>= 'USERNAME1,USERNAME2,USERNAME3';</w:t>
       </w:r>
     </w:p>
     <w:p>
@@ -15761,7 +17257,7 @@
             <w:rPr>
               <w:noProof/>
             </w:rPr>
-            <w:t>14-Feb-20</w:t>
+            <w:t>27-Feb-20</w:t>
           </w:r>
           <w:r>
             <w:rPr>
@@ -21667,7 +23163,7 @@
     <w:charset w:val="00"/>
     <w:family w:val="roman"/>
     <w:pitch w:val="variable"/>
-    <w:sig w:usb0="E0002AFF" w:usb1="C0007843" w:usb2="00000009" w:usb3="00000000" w:csb0="000001FF" w:csb1="00000000"/>
+    <w:sig w:usb0="E0002EFF" w:usb1="C000785B" w:usb2="00000009" w:usb3="00000000" w:csb0="000001FF" w:csb1="00000000"/>
   </w:font>
   <w:font w:name="Symbol">
     <w:panose1 w:val="05050102010706020507"/>
@@ -21695,7 +23191,7 @@
     <w:charset w:val="00"/>
     <w:family w:val="swiss"/>
     <w:pitch w:val="variable"/>
-    <w:sig w:usb0="E0002AFF" w:usb1="C0007843" w:usb2="00000009" w:usb3="00000000" w:csb0="000001FF" w:csb1="00000000"/>
+    <w:sig w:usb0="E0002EFF" w:usb1="C000785B" w:usb2="00000009" w:usb3="00000000" w:csb0="000001FF" w:csb1="00000000"/>
   </w:font>
   <w:font w:name="Tahoma">
     <w:panose1 w:val="020B0604030504040204"/>
@@ -21709,7 +23205,7 @@
     <w:charset w:val="00"/>
     <w:family w:val="roman"/>
     <w:pitch w:val="variable"/>
-    <w:sig w:usb0="A00002EF" w:usb1="4000004B" w:usb2="00000000" w:usb3="00000000" w:csb0="0000019F" w:csb1="00000000"/>
+    <w:sig w:usb0="E00006FF" w:usb1="420024FF" w:usb2="02000000" w:usb3="00000000" w:csb0="0000019F" w:csb1="00000000"/>
   </w:font>
   <w:font w:name="Mangal">
     <w:altName w:val="Mangal"/>
@@ -21724,14 +23220,14 @@
     <w:charset w:val="00"/>
     <w:family w:val="swiss"/>
     <w:pitch w:val="variable"/>
-    <w:sig w:usb0="E0002AFF" w:usb1="4000ACFF" w:usb2="00000001" w:usb3="00000000" w:csb0="000001FF" w:csb1="00000000"/>
+    <w:sig w:usb0="E0002EFF" w:usb1="C000247B" w:usb2="00000009" w:usb3="00000000" w:csb0="000001FF" w:csb1="00000000"/>
   </w:font>
   <w:font w:name="Calibri Light">
     <w:panose1 w:val="020F0302020204030204"/>
     <w:charset w:val="00"/>
     <w:family w:val="swiss"/>
     <w:pitch w:val="variable"/>
-    <w:sig w:usb0="A0002AEF" w:usb1="4000207B" w:usb2="00000000" w:usb3="00000000" w:csb0="000001FF" w:csb1="00000000"/>
+    <w:sig w:usb0="E0002AFF" w:usb1="C000247B" w:usb2="00000009" w:usb3="00000000" w:csb0="000001FF" w:csb1="00000000"/>
   </w:font>
 </w:fonts>
 </file>
@@ -21752,6 +23248,7 @@
   </w:compat>
   <w:rsids>
     <w:rsidRoot w:val="00535CDD"/>
+    <w:rsid w:val="004A338F"/>
     <w:rsid w:val="00535CDD"/>
   </w:rsids>
   <m:mathPr>
@@ -22186,7 +23683,6 @@
     <w:uiPriority w:val="1"/>
     <w:semiHidden/>
     <w:unhideWhenUsed/>
-    <w:rsid w:val="00535CDD"/>
   </w:style>
   <w:style w:type="table" w:default="1" w:styleId="TableNormal">
     <w:name w:val="Normal Table"/>
@@ -22519,7 +24015,7 @@
 </file>
 
 <file path=customXml/itemProps1.xml><?xml version="1.0" encoding="utf-8"?>
-<ds:datastoreItem xmlns:ds="http://schemas.openxmlformats.org/officeDocument/2006/customXml" ds:itemID="{CAA18B2C-BAE8-4DB8-A634-EDA7ADDF63F3}">
+<ds:datastoreItem xmlns:ds="http://schemas.openxmlformats.org/officeDocument/2006/customXml" ds:itemID="{8CB01F69-FA9B-4C92-A5BC-2F14B5FC2977}">
   <ds:schemaRefs>
     <ds:schemaRef ds:uri="http://schemas.openxmlformats.org/officeDocument/2006/bibliography"/>
   </ds:schemaRefs>

</xml_diff>